<commit_message>
Update Instruction Manual of PlantPro.docx
</commit_message>
<xml_diff>
--- a/docs/Instruction Manual of PlantPro.docx
+++ b/docs/Instruction Manual of PlantPro.docx
@@ -310,7 +310,879 @@
           <w:noProof/>
         </w:rPr>
         <w:drawing>
-          <wp:inline distT="0" distB="0" distL="0" distR="0" wp14:anchorId="0DE8C15E" wp14:editId="354EFA1B">
+          <wp:inline distT="0" distB="0" distL="0" distR="0" wp14:anchorId="4C04309A" wp14:editId="57C957F0">
+            <wp:extent cx="5934075" cy="2695575"/>
+            <wp:effectExtent l="0" t="0" r="9525" b="9525"/>
+            <wp:docPr id="9" name="Picture 1"/>
+            <wp:cNvGraphicFramePr/>
+            <a:graphic xmlns:a="http://schemas.openxmlformats.org/drawingml/2006/main">
+              <a:graphicData uri="http://schemas.openxmlformats.org/drawingml/2006/picture">
+                <pic:pic xmlns:pic="http://schemas.openxmlformats.org/drawingml/2006/picture">
+                  <pic:nvPicPr>
+                    <pic:cNvPr id="1" name="Picture 1"/>
+                    <pic:cNvPicPr/>
+                  </pic:nvPicPr>
+                  <pic:blipFill>
+                    <a:blip r:embed="rId8" cstate="print">
+                      <a:extLst>
+                        <a:ext uri="{28A0092B-C50C-407E-A947-70E740481C1C}">
+                          <a14:useLocalDpi xmlns:a14="http://schemas.microsoft.com/office/drawing/2010/main" val="0"/>
+                        </a:ext>
+                      </a:extLst>
+                    </a:blip>
+                    <a:srcRect/>
+                    <a:stretch>
+                      <a:fillRect/>
+                    </a:stretch>
+                  </pic:blipFill>
+                  <pic:spPr bwMode="auto">
+                    <a:xfrm>
+                      <a:off x="0" y="0"/>
+                      <a:ext cx="5934075" cy="2695575"/>
+                    </a:xfrm>
+                    <a:prstGeom prst="rect">
+                      <a:avLst/>
+                    </a:prstGeom>
+                    <a:noFill/>
+                    <a:ln>
+                      <a:noFill/>
+                    </a:ln>
+                  </pic:spPr>
+                </pic:pic>
+              </a:graphicData>
+            </a:graphic>
+          </wp:inline>
+        </w:drawing>
+      </w:r>
+    </w:p>
+    <w:p>
+      <w:pPr>
+        <w:rPr>
+          <w:rFonts w:ascii="Times New Roman" w:hAnsi="Times New Roman" w:cs="Times New Roman"/>
+        </w:rPr>
+      </w:pPr>
+      <w:r>
+        <w:rPr>
+          <w:rFonts w:ascii="Times New Roman" w:hAnsi="Times New Roman" w:cs="Times New Roman"/>
+        </w:rPr>
+        <w:t>This is homepage of “</w:t>
+      </w:r>
+      <w:proofErr w:type="spellStart"/>
+      <w:r>
+        <w:rPr>
+          <w:rFonts w:ascii="Times New Roman" w:hAnsi="Times New Roman" w:cs="Times New Roman"/>
+        </w:rPr>
+        <w:t>PlantPro</w:t>
+      </w:r>
+      <w:proofErr w:type="spellEnd"/>
+      <w:r>
+        <w:rPr>
+          <w:rFonts w:ascii="Times New Roman" w:hAnsi="Times New Roman" w:cs="Times New Roman"/>
+        </w:rPr>
+        <w:t xml:space="preserve">”, which is in a concise style, an obvious navigation bar with all the functions of this application. </w:t>
+      </w:r>
+    </w:p>
+    <w:p>
+      <w:pPr>
+        <w:rPr>
+          <w:rFonts w:ascii="Times New Roman" w:hAnsi="Times New Roman" w:cs="Times New Roman"/>
+        </w:rPr>
+      </w:pPr>
+      <w:r>
+        <w:rPr>
+          <w:rFonts w:ascii="Times New Roman" w:hAnsi="Times New Roman" w:cs="Times New Roman"/>
+        </w:rPr>
+        <w:t xml:space="preserve">(from left to right) </w:t>
+      </w:r>
+    </w:p>
+    <w:p>
+      <w:pPr>
+        <w:rPr>
+          <w:rFonts w:ascii="Times New Roman" w:hAnsi="Times New Roman" w:cs="Times New Roman"/>
+        </w:rPr>
+      </w:pPr>
+      <w:proofErr w:type="spellStart"/>
+      <w:r>
+        <w:rPr>
+          <w:rFonts w:ascii="Times New Roman" w:hAnsi="Times New Roman" w:cs="Times New Roman"/>
+          <w:b/>
+          <w:bCs/>
+          <w:color w:val="FF0000"/>
+          <w:u w:val="single"/>
+        </w:rPr>
+        <w:t>PlantPro</w:t>
+      </w:r>
+      <w:proofErr w:type="spellEnd"/>
+      <w:r>
+        <w:rPr>
+          <w:rFonts w:ascii="Times New Roman" w:hAnsi="Times New Roman" w:cs="Times New Roman"/>
+          <w:b/>
+          <w:bCs/>
+          <w:color w:val="FF0000"/>
+          <w:u w:val="single"/>
+        </w:rPr>
+        <w:t>:</w:t>
+      </w:r>
+      <w:r>
+        <w:rPr>
+          <w:rFonts w:ascii="Times New Roman" w:hAnsi="Times New Roman" w:cs="Times New Roman"/>
+        </w:rPr>
+        <w:t xml:space="preserve"> a </w:t>
+      </w:r>
+      <w:r>
+        <w:rPr>
+          <w:rFonts w:ascii="Times New Roman" w:hAnsi="Times New Roman" w:cs="Times New Roman"/>
+          <w:color w:val="FF0000"/>
+        </w:rPr>
+        <w:t xml:space="preserve">button </w:t>
+      </w:r>
+      <w:r>
+        <w:rPr>
+          <w:rFonts w:ascii="Times New Roman" w:hAnsi="Times New Roman" w:cs="Times New Roman"/>
+        </w:rPr>
+        <w:t xml:space="preserve">to negative to </w:t>
+      </w:r>
+      <w:r>
+        <w:rPr>
+          <w:rFonts w:ascii="Times New Roman" w:hAnsi="Times New Roman" w:cs="Times New Roman"/>
+        </w:rPr>
+        <w:t>the homepage, user can double click it when</w:t>
+      </w:r>
+      <w:r>
+        <w:rPr>
+          <w:rFonts w:ascii="Times New Roman" w:hAnsi="Times New Roman" w:cs="Times New Roman"/>
+        </w:rPr>
+        <w:t>ever</w:t>
+      </w:r>
+      <w:r>
+        <w:rPr>
+          <w:rFonts w:ascii="Times New Roman" w:hAnsi="Times New Roman" w:cs="Times New Roman"/>
+        </w:rPr>
+        <w:t xml:space="preserve"> they want to back to homepag</w:t>
+      </w:r>
+      <w:r>
+        <w:rPr>
+          <w:rFonts w:ascii="Times New Roman" w:hAnsi="Times New Roman" w:cs="Times New Roman"/>
+        </w:rPr>
+        <w:t>e</w:t>
+      </w:r>
+      <w:r>
+        <w:rPr>
+          <w:rFonts w:ascii="Times New Roman" w:hAnsi="Times New Roman" w:cs="Times New Roman"/>
+        </w:rPr>
+        <w:t xml:space="preserve">. </w:t>
+      </w:r>
+    </w:p>
+    <w:p>
+      <w:pPr>
+        <w:rPr>
+          <w:rFonts w:ascii="Times New Roman" w:hAnsi="Times New Roman" w:cs="Times New Roman"/>
+        </w:rPr>
+      </w:pPr>
+      <w:r>
+        <w:rPr>
+          <w:rFonts w:ascii="Times New Roman" w:hAnsi="Times New Roman" w:cs="Times New Roman"/>
+          <w:b/>
+          <w:bCs/>
+          <w:color w:val="FF0000"/>
+          <w:u w:val="single"/>
+        </w:rPr>
+        <w:t>Plants</w:t>
+      </w:r>
+      <w:r>
+        <w:rPr>
+          <w:rFonts w:ascii="Times New Roman" w:hAnsi="Times New Roman" w:cs="Times New Roman"/>
+          <w:b/>
+          <w:bCs/>
+          <w:u w:val="single"/>
+        </w:rPr>
+        <w:t>:</w:t>
+      </w:r>
+      <w:r>
+        <w:rPr>
+          <w:rFonts w:ascii="Times New Roman" w:hAnsi="Times New Roman" w:cs="Times New Roman"/>
+        </w:rPr>
+        <w:t xml:space="preserve"> a </w:t>
+      </w:r>
+      <w:r>
+        <w:rPr>
+          <w:rFonts w:ascii="Times New Roman" w:hAnsi="Times New Roman" w:cs="Times New Roman"/>
+          <w:color w:val="FF0000"/>
+        </w:rPr>
+        <w:t xml:space="preserve">button </w:t>
+      </w:r>
+      <w:r>
+        <w:rPr>
+          <w:rFonts w:ascii="Times New Roman" w:hAnsi="Times New Roman" w:cs="Times New Roman"/>
+        </w:rPr>
+        <w:t>to negative to the page which shows all plants in this application. Users can add plants in this page.</w:t>
+      </w:r>
+    </w:p>
+    <w:p>
+      <w:pPr>
+        <w:rPr>
+          <w:rFonts w:ascii="Times New Roman" w:hAnsi="Times New Roman" w:cs="Times New Roman"/>
+        </w:rPr>
+      </w:pPr>
+      <w:r>
+        <w:rPr>
+          <w:rFonts w:ascii="Times New Roman" w:hAnsi="Times New Roman" w:cs="Times New Roman"/>
+          <w:b/>
+          <w:bCs/>
+          <w:color w:val="FF0000"/>
+          <w:u w:val="single"/>
+        </w:rPr>
+        <w:lastRenderedPageBreak/>
+        <w:t>Submissions:</w:t>
+      </w:r>
+      <w:r>
+        <w:rPr>
+          <w:rFonts w:ascii="Times New Roman" w:hAnsi="Times New Roman" w:cs="Times New Roman"/>
+          <w:color w:val="FF0000"/>
+        </w:rPr>
+        <w:t xml:space="preserve"> </w:t>
+      </w:r>
+      <w:r>
+        <w:rPr>
+          <w:rFonts w:ascii="Times New Roman" w:hAnsi="Times New Roman" w:cs="Times New Roman"/>
+        </w:rPr>
+        <w:t xml:space="preserve">a </w:t>
+      </w:r>
+      <w:r>
+        <w:rPr>
+          <w:rFonts w:ascii="Times New Roman" w:hAnsi="Times New Roman" w:cs="Times New Roman"/>
+          <w:color w:val="FF0000"/>
+        </w:rPr>
+        <w:t xml:space="preserve">button </w:t>
+      </w:r>
+      <w:r>
+        <w:rPr>
+          <w:rFonts w:ascii="Times New Roman" w:hAnsi="Times New Roman" w:cs="Times New Roman"/>
+        </w:rPr>
+        <w:t xml:space="preserve">to negative to </w:t>
+      </w:r>
+      <w:r>
+        <w:rPr>
+          <w:rFonts w:ascii="Times New Roman" w:hAnsi="Times New Roman" w:cs="Times New Roman"/>
+        </w:rPr>
+        <w:t>the page for all submissions from user</w:t>
+      </w:r>
+      <w:r>
+        <w:rPr>
+          <w:rFonts w:ascii="Times New Roman" w:hAnsi="Times New Roman" w:cs="Times New Roman"/>
+        </w:rPr>
+        <w:t>s</w:t>
+      </w:r>
+      <w:r>
+        <w:rPr>
+          <w:rFonts w:ascii="Times New Roman" w:hAnsi="Times New Roman" w:cs="Times New Roman"/>
+        </w:rPr>
+        <w:t xml:space="preserve">. </w:t>
+      </w:r>
+      <w:r>
+        <w:rPr>
+          <w:rFonts w:ascii="Times New Roman" w:hAnsi="Times New Roman" w:cs="Times New Roman"/>
+        </w:rPr>
+        <w:t>Users can also submit plants information (location, description…)</w:t>
+      </w:r>
+    </w:p>
+    <w:p>
+      <w:pPr>
+        <w:rPr>
+          <w:noProof/>
+        </w:rPr>
+      </w:pPr>
+      <w:r>
+        <w:rPr>
+          <w:rFonts w:ascii="Times New Roman" w:hAnsi="Times New Roman" w:cs="Times New Roman"/>
+          <w:b/>
+          <w:bCs/>
+          <w:color w:val="FF0000"/>
+          <w:u w:val="single"/>
+        </w:rPr>
+        <w:t>Search bar:</w:t>
+      </w:r>
+      <w:r>
+        <w:rPr>
+          <w:rFonts w:ascii="Times New Roman" w:hAnsi="Times New Roman" w:cs="Times New Roman"/>
+          <w:color w:val="FF0000"/>
+        </w:rPr>
+        <w:t xml:space="preserve"> </w:t>
+      </w:r>
+      <w:r>
+        <w:rPr>
+          <w:rFonts w:ascii="Times New Roman" w:hAnsi="Times New Roman" w:cs="Times New Roman"/>
+        </w:rPr>
+        <w:t xml:space="preserve">Users can search any plants </w:t>
+      </w:r>
+      <w:r>
+        <w:rPr>
+          <w:rFonts w:ascii="Times New Roman" w:hAnsi="Times New Roman" w:cs="Times New Roman"/>
+        </w:rPr>
+        <w:t>that</w:t>
+      </w:r>
+      <w:r>
+        <w:rPr>
+          <w:rFonts w:ascii="Times New Roman" w:hAnsi="Times New Roman" w:cs="Times New Roman"/>
+        </w:rPr>
+        <w:t xml:space="preserve"> exit </w:t>
+      </w:r>
+      <w:r>
+        <w:rPr>
+          <w:rFonts w:ascii="Times New Roman" w:hAnsi="Times New Roman" w:cs="Times New Roman"/>
+        </w:rPr>
+        <w:t>on</w:t>
+      </w:r>
+      <w:r>
+        <w:rPr>
+          <w:rFonts w:ascii="Times New Roman" w:hAnsi="Times New Roman" w:cs="Times New Roman"/>
+        </w:rPr>
+        <w:t xml:space="preserve"> our </w:t>
+      </w:r>
+      <w:r>
+        <w:rPr>
+          <w:rFonts w:ascii="Times New Roman" w:hAnsi="Times New Roman" w:cs="Times New Roman"/>
+        </w:rPr>
+        <w:t>application</w:t>
+      </w:r>
+      <w:r>
+        <w:rPr>
+          <w:rFonts w:ascii="Times New Roman" w:hAnsi="Times New Roman" w:cs="Times New Roman"/>
+        </w:rPr>
+        <w:t xml:space="preserve"> by typing keyword of that plant</w:t>
+      </w:r>
+      <w:r>
+        <w:rPr>
+          <w:rFonts w:ascii="Times New Roman" w:hAnsi="Times New Roman" w:cs="Times New Roman"/>
+        </w:rPr>
+        <w:t>.</w:t>
+      </w:r>
+      <w:r>
+        <w:rPr>
+          <w:noProof/>
+        </w:rPr>
+        <w:t xml:space="preserve"> </w:t>
+      </w:r>
+    </w:p>
+    <w:p>
+      <w:pPr>
+        <w:rPr>
+          <w:rFonts w:ascii="Times New Roman" w:hAnsi="Times New Roman" w:cs="Times New Roman"/>
+        </w:rPr>
+      </w:pPr>
+      <w:r>
+        <w:rPr>
+          <w:rFonts w:ascii="Times New Roman" w:hAnsi="Times New Roman" w:cs="Times New Roman"/>
+          <w:b/>
+          <w:bCs/>
+          <w:color w:val="FF0000"/>
+          <w:u w:val="single"/>
+        </w:rPr>
+        <w:t>Login:</w:t>
+      </w:r>
+      <w:r>
+        <w:rPr>
+          <w:rFonts w:ascii="Times New Roman" w:hAnsi="Times New Roman" w:cs="Times New Roman"/>
+          <w:color w:val="FF0000"/>
+        </w:rPr>
+        <w:t xml:space="preserve"> </w:t>
+      </w:r>
+      <w:r>
+        <w:rPr>
+          <w:rFonts w:ascii="Times New Roman" w:hAnsi="Times New Roman" w:cs="Times New Roman"/>
+        </w:rPr>
+        <w:t xml:space="preserve">a </w:t>
+      </w:r>
+      <w:r>
+        <w:rPr>
+          <w:rFonts w:ascii="Times New Roman" w:hAnsi="Times New Roman" w:cs="Times New Roman"/>
+          <w:color w:val="FF0000"/>
+        </w:rPr>
+        <w:t>button</w:t>
+      </w:r>
+      <w:r>
+        <w:rPr>
+          <w:rFonts w:ascii="Times New Roman" w:hAnsi="Times New Roman" w:cs="Times New Roman"/>
+          <w:color w:val="C00000"/>
+        </w:rPr>
+        <w:t xml:space="preserve"> </w:t>
+      </w:r>
+      <w:r>
+        <w:rPr>
+          <w:rFonts w:ascii="Times New Roman" w:hAnsi="Times New Roman" w:cs="Times New Roman"/>
+        </w:rPr>
+        <w:t>to</w:t>
+      </w:r>
+      <w:r>
+        <w:rPr>
+          <w:rFonts w:ascii="Times New Roman" w:hAnsi="Times New Roman" w:cs="Times New Roman"/>
+          <w:color w:val="C00000"/>
+        </w:rPr>
+        <w:t xml:space="preserve"> </w:t>
+      </w:r>
+      <w:r>
+        <w:rPr>
+          <w:rFonts w:ascii="Times New Roman" w:hAnsi="Times New Roman" w:cs="Times New Roman"/>
+        </w:rPr>
+        <w:t xml:space="preserve">negative to </w:t>
+      </w:r>
+      <w:r>
+        <w:rPr>
+          <w:rFonts w:ascii="Times New Roman" w:hAnsi="Times New Roman" w:cs="Times New Roman"/>
+        </w:rPr>
+        <w:t xml:space="preserve">the login page </w:t>
+      </w:r>
+      <w:r>
+        <w:rPr>
+          <w:rFonts w:ascii="Times New Roman" w:hAnsi="Times New Roman" w:cs="Times New Roman"/>
+        </w:rPr>
+        <w:t>for user</w:t>
+      </w:r>
+      <w:r>
+        <w:rPr>
+          <w:rFonts w:ascii="Times New Roman" w:hAnsi="Times New Roman" w:cs="Times New Roman"/>
+        </w:rPr>
+        <w:t>s</w:t>
+      </w:r>
+      <w:r>
+        <w:rPr>
+          <w:rFonts w:ascii="Times New Roman" w:hAnsi="Times New Roman" w:cs="Times New Roman"/>
+        </w:rPr>
+        <w:t xml:space="preserve"> who already ha</w:t>
+      </w:r>
+      <w:r>
+        <w:rPr>
+          <w:rFonts w:ascii="Times New Roman" w:hAnsi="Times New Roman" w:cs="Times New Roman"/>
+        </w:rPr>
+        <w:t>ve</w:t>
+      </w:r>
+      <w:r>
+        <w:rPr>
+          <w:rFonts w:ascii="Times New Roman" w:hAnsi="Times New Roman" w:cs="Times New Roman"/>
+        </w:rPr>
+        <w:t xml:space="preserve"> an account to login.</w:t>
+      </w:r>
+    </w:p>
+    <w:p>
+      <w:pPr>
+        <w:rPr>
+          <w:rFonts w:ascii="Times New Roman" w:hAnsi="Times New Roman" w:cs="Times New Roman"/>
+        </w:rPr>
+      </w:pPr>
+      <w:r>
+        <w:rPr>
+          <w:rFonts w:ascii="Times New Roman" w:hAnsi="Times New Roman" w:cs="Times New Roman"/>
+          <w:b/>
+          <w:bCs/>
+          <w:color w:val="FF0000"/>
+          <w:u w:val="single"/>
+        </w:rPr>
+        <w:t>Register:</w:t>
+      </w:r>
+      <w:r>
+        <w:rPr>
+          <w:rFonts w:ascii="Times New Roman" w:hAnsi="Times New Roman" w:cs="Times New Roman"/>
+          <w:color w:val="FF0000"/>
+        </w:rPr>
+        <w:t xml:space="preserve"> </w:t>
+      </w:r>
+      <w:r>
+        <w:rPr>
+          <w:rFonts w:ascii="Times New Roman" w:hAnsi="Times New Roman" w:cs="Times New Roman"/>
+        </w:rPr>
+        <w:t xml:space="preserve">a </w:t>
+      </w:r>
+      <w:r>
+        <w:rPr>
+          <w:rFonts w:ascii="Times New Roman" w:hAnsi="Times New Roman" w:cs="Times New Roman"/>
+          <w:color w:val="FF0000"/>
+        </w:rPr>
+        <w:t>button</w:t>
+      </w:r>
+      <w:r>
+        <w:rPr>
+          <w:rFonts w:ascii="Times New Roman" w:hAnsi="Times New Roman" w:cs="Times New Roman"/>
+          <w:color w:val="C00000"/>
+        </w:rPr>
+        <w:t xml:space="preserve"> </w:t>
+      </w:r>
+      <w:r>
+        <w:rPr>
+          <w:rFonts w:ascii="Times New Roman" w:hAnsi="Times New Roman" w:cs="Times New Roman"/>
+        </w:rPr>
+        <w:t>to</w:t>
+      </w:r>
+      <w:r>
+        <w:rPr>
+          <w:rFonts w:ascii="Times New Roman" w:hAnsi="Times New Roman" w:cs="Times New Roman"/>
+          <w:color w:val="C00000"/>
+        </w:rPr>
+        <w:t xml:space="preserve"> </w:t>
+      </w:r>
+      <w:r>
+        <w:rPr>
+          <w:rFonts w:ascii="Times New Roman" w:hAnsi="Times New Roman" w:cs="Times New Roman"/>
+        </w:rPr>
+        <w:t xml:space="preserve">negative to </w:t>
+      </w:r>
+      <w:r>
+        <w:rPr>
+          <w:rFonts w:ascii="Times New Roman" w:hAnsi="Times New Roman" w:cs="Times New Roman"/>
+        </w:rPr>
+        <w:t xml:space="preserve">the sign-up page for new users who don’t have an account before. </w:t>
+      </w:r>
+    </w:p>
+    <w:p>
+      <w:pPr>
+        <w:rPr>
+          <w:noProof/>
+        </w:rPr>
+      </w:pPr>
+      <w:r>
+        <w:rPr>
+          <w:rFonts w:ascii="Times New Roman" w:hAnsi="Times New Roman" w:cs="Times New Roman"/>
+          <w:b/>
+          <w:bCs/>
+          <w:u w:val="single"/>
+        </w:rPr>
+        <w:t>Note:</w:t>
+      </w:r>
+      <w:r>
+        <w:rPr>
+          <w:rFonts w:ascii="Times New Roman" w:hAnsi="Times New Roman" w:cs="Times New Roman"/>
+        </w:rPr>
+        <w:t xml:space="preserve"> if users want to share something on this app, an account is required.</w:t>
+      </w:r>
+    </w:p>
+    <w:p>
+      <w:pPr>
+        <w:rPr>
+          <w:noProof/>
+        </w:rPr>
+      </w:pPr>
+    </w:p>
+    <w:p/>
+    <w:p>
+      <w:pPr>
+        <w:rPr>
+          <w:rFonts w:ascii="Times New Roman" w:hAnsi="Times New Roman" w:cs="Times New Roman"/>
+          <w:b/>
+          <w:bCs/>
+        </w:rPr>
+      </w:pPr>
+      <w:r>
+        <w:rPr>
+          <w:rFonts w:ascii="Times New Roman" w:hAnsi="Times New Roman" w:cs="Times New Roman"/>
+          <w:b/>
+          <w:bCs/>
+          <w:sz w:val="28"/>
+          <w:szCs w:val="28"/>
+          <w:u w:val="single"/>
+        </w:rPr>
+        <w:t>Step 1</w:t>
+      </w:r>
+      <w:r>
+        <w:rPr>
+          <w:rFonts w:ascii="Times New Roman" w:hAnsi="Times New Roman" w:cs="Times New Roman"/>
+          <w:b/>
+          <w:bCs/>
+          <w:sz w:val="28"/>
+          <w:szCs w:val="28"/>
+          <w:u w:val="single"/>
+        </w:rPr>
+        <w:t>:</w:t>
+      </w:r>
+      <w:r>
+        <w:rPr>
+          <w:rFonts w:ascii="Times New Roman" w:hAnsi="Times New Roman" w:cs="Times New Roman"/>
+          <w:b/>
+          <w:bCs/>
+        </w:rPr>
+        <w:t xml:space="preserve"> </w:t>
+      </w:r>
+      <w:r>
+        <w:rPr>
+          <w:rFonts w:ascii="Times New Roman" w:hAnsi="Times New Roman" w:cs="Times New Roman"/>
+          <w:b/>
+          <w:bCs/>
+        </w:rPr>
+        <w:t>L</w:t>
+      </w:r>
+      <w:r>
+        <w:rPr>
+          <w:rFonts w:ascii="Times New Roman" w:hAnsi="Times New Roman" w:cs="Times New Roman"/>
+          <w:b/>
+          <w:bCs/>
+        </w:rPr>
+        <w:t>ogin/</w:t>
+      </w:r>
+      <w:r>
+        <w:rPr>
+          <w:rFonts w:ascii="Times New Roman" w:hAnsi="Times New Roman" w:cs="Times New Roman"/>
+          <w:b/>
+          <w:bCs/>
+        </w:rPr>
+        <w:t>R</w:t>
+      </w:r>
+      <w:r>
+        <w:rPr>
+          <w:rFonts w:ascii="Times New Roman" w:hAnsi="Times New Roman" w:cs="Times New Roman"/>
+          <w:b/>
+          <w:bCs/>
+        </w:rPr>
+        <w:t>egister</w:t>
+      </w:r>
+      <w:r>
+        <w:rPr>
+          <w:rFonts w:ascii="Times New Roman" w:hAnsi="Times New Roman" w:cs="Times New Roman"/>
+          <w:b/>
+          <w:bCs/>
+        </w:rPr>
+        <w:t xml:space="preserve">  </w:t>
+      </w:r>
+    </w:p>
+    <w:p>
+      <w:pPr>
+        <w:rPr>
+          <w:rFonts w:ascii="Times New Roman" w:hAnsi="Times New Roman" w:cs="Times New Roman"/>
+          <w:b/>
+          <w:bCs/>
+          <w:u w:val="single"/>
+        </w:rPr>
+      </w:pPr>
+      <w:r>
+        <w:rPr>
+          <w:rFonts w:ascii="Times New Roman" w:hAnsi="Times New Roman" w:cs="Times New Roman"/>
+          <w:b/>
+          <w:bCs/>
+          <w:u w:val="single"/>
+        </w:rPr>
+        <w:t xml:space="preserve">  Login:</w:t>
+      </w:r>
+    </w:p>
+    <w:p>
+      <w:pPr>
+        <w:rPr>
+          <w:rFonts w:ascii="Times New Roman" w:hAnsi="Times New Roman" w:cs="Times New Roman"/>
+        </w:rPr>
+      </w:pPr>
+      <w:r>
+        <w:rPr>
+          <w:noProof/>
+        </w:rPr>
+        <w:drawing>
+          <wp:inline distT="0" distB="0" distL="0" distR="0" wp14:anchorId="1D6BCAE9" wp14:editId="4B5412A1">
+            <wp:extent cx="5934075" cy="2743200"/>
+            <wp:effectExtent l="0" t="0" r="9525" b="0"/>
+            <wp:docPr id="3" name="Picture 3"/>
+            <wp:cNvGraphicFramePr>
+              <a:graphicFrameLocks xmlns:a="http://schemas.openxmlformats.org/drawingml/2006/main" noChangeAspect="1"/>
+            </wp:cNvGraphicFramePr>
+            <a:graphic xmlns:a="http://schemas.openxmlformats.org/drawingml/2006/main">
+              <a:graphicData uri="http://schemas.openxmlformats.org/drawingml/2006/picture">
+                <pic:pic xmlns:pic="http://schemas.openxmlformats.org/drawingml/2006/picture">
+                  <pic:nvPicPr>
+                    <pic:cNvPr id="0" name="Picture 3"/>
+                    <pic:cNvPicPr>
+                      <a:picLocks noChangeAspect="1" noChangeArrowheads="1"/>
+                    </pic:cNvPicPr>
+                  </pic:nvPicPr>
+                  <pic:blipFill>
+                    <a:blip r:embed="rId9" cstate="print">
+                      <a:extLst>
+                        <a:ext uri="{28A0092B-C50C-407E-A947-70E740481C1C}">
+                          <a14:useLocalDpi xmlns:a14="http://schemas.microsoft.com/office/drawing/2010/main" val="0"/>
+                        </a:ext>
+                      </a:extLst>
+                    </a:blip>
+                    <a:srcRect/>
+                    <a:stretch>
+                      <a:fillRect/>
+                    </a:stretch>
+                  </pic:blipFill>
+                  <pic:spPr bwMode="auto">
+                    <a:xfrm>
+                      <a:off x="0" y="0"/>
+                      <a:ext cx="5934075" cy="2743200"/>
+                    </a:xfrm>
+                    <a:prstGeom prst="rect">
+                      <a:avLst/>
+                    </a:prstGeom>
+                    <a:noFill/>
+                    <a:ln>
+                      <a:noFill/>
+                    </a:ln>
+                  </pic:spPr>
+                </pic:pic>
+              </a:graphicData>
+            </a:graphic>
+          </wp:inline>
+        </w:drawing>
+      </w:r>
+    </w:p>
+    <w:p>
+      <w:pPr>
+        <w:rPr>
+          <w:rFonts w:ascii="Times New Roman" w:hAnsi="Times New Roman" w:cs="Times New Roman"/>
+        </w:rPr>
+      </w:pPr>
+      <w:r>
+        <w:rPr>
+          <w:rFonts w:ascii="Times New Roman" w:hAnsi="Times New Roman" w:cs="Times New Roman"/>
+          <w:b/>
+          <w:bCs/>
+        </w:rPr>
+        <w:t>For user</w:t>
+      </w:r>
+      <w:r>
+        <w:rPr>
+          <w:rFonts w:ascii="Times New Roman" w:hAnsi="Times New Roman" w:cs="Times New Roman"/>
+          <w:b/>
+          <w:bCs/>
+        </w:rPr>
+        <w:t xml:space="preserve"> who has an account</w:t>
+      </w:r>
+      <w:r>
+        <w:rPr>
+          <w:rFonts w:ascii="Times New Roman" w:hAnsi="Times New Roman" w:cs="Times New Roman"/>
+          <w:b/>
+          <w:bCs/>
+        </w:rPr>
+        <w:t xml:space="preserve"> already</w:t>
+      </w:r>
+      <w:r>
+        <w:rPr>
+          <w:rFonts w:ascii="Times New Roman" w:hAnsi="Times New Roman" w:cs="Times New Roman"/>
+        </w:rPr>
+        <w:t>: click</w:t>
+      </w:r>
+      <w:r>
+        <w:rPr>
+          <w:rFonts w:ascii="Times New Roman" w:hAnsi="Times New Roman" w:cs="Times New Roman"/>
+        </w:rPr>
+        <w:t xml:space="preserve"> </w:t>
+      </w:r>
+      <w:r>
+        <w:rPr>
+          <w:rFonts w:ascii="Times New Roman" w:hAnsi="Times New Roman" w:cs="Times New Roman"/>
+        </w:rPr>
+        <w:t xml:space="preserve">the </w:t>
+      </w:r>
+      <w:r>
+        <w:rPr>
+          <w:rFonts w:ascii="Times New Roman" w:hAnsi="Times New Roman" w:cs="Times New Roman"/>
+          <w:color w:val="FF0000"/>
+        </w:rPr>
+        <w:t>login</w:t>
+      </w:r>
+      <w:r>
+        <w:rPr>
+          <w:rFonts w:ascii="Times New Roman" w:hAnsi="Times New Roman" w:cs="Times New Roman"/>
+        </w:rPr>
+        <w:t xml:space="preserve"> </w:t>
+      </w:r>
+      <w:r>
+        <w:rPr>
+          <w:rFonts w:ascii="Times New Roman" w:hAnsi="Times New Roman" w:cs="Times New Roman"/>
+        </w:rPr>
+        <w:t xml:space="preserve">button </w:t>
+      </w:r>
+      <w:r>
+        <w:rPr>
+          <w:rFonts w:ascii="Times New Roman" w:hAnsi="Times New Roman" w:cs="Times New Roman"/>
+        </w:rPr>
+        <w:t xml:space="preserve">on the top right of the page </w:t>
+      </w:r>
+      <w:r>
+        <w:rPr>
+          <w:rFonts w:ascii="Times New Roman" w:hAnsi="Times New Roman" w:cs="Times New Roman"/>
+        </w:rPr>
+        <w:t xml:space="preserve">to get into the login page </w:t>
+      </w:r>
+      <w:r>
+        <w:rPr>
+          <w:rFonts w:ascii="Times New Roman" w:hAnsi="Times New Roman" w:cs="Times New Roman"/>
+        </w:rPr>
+        <w:t xml:space="preserve">to </w:t>
+      </w:r>
+      <w:r>
+        <w:rPr>
+          <w:rFonts w:ascii="Times New Roman" w:hAnsi="Times New Roman" w:cs="Times New Roman"/>
+        </w:rPr>
+        <w:t>login.</w:t>
+      </w:r>
+      <w:r>
+        <w:rPr>
+          <w:rFonts w:ascii="Times New Roman" w:hAnsi="Times New Roman" w:cs="Times New Roman" w:hint="eastAsia"/>
+          <w:lang w:eastAsia="zh-CN"/>
+        </w:rPr>
+        <w:t xml:space="preserve"> </w:t>
+      </w:r>
+      <w:r>
+        <w:rPr>
+          <w:rFonts w:ascii="Times New Roman" w:hAnsi="Times New Roman" w:cs="Times New Roman"/>
+          <w:lang w:eastAsia="zh-CN"/>
+        </w:rPr>
+        <w:t>(</w:t>
+      </w:r>
+      <w:r>
+        <w:rPr>
+          <w:rFonts w:ascii="Times New Roman" w:hAnsi="Times New Roman" w:cs="Times New Roman"/>
+          <w:lang w:eastAsia="zh-CN"/>
+        </w:rPr>
+        <w:t>Here is an example of a user who is already logged in</w:t>
+      </w:r>
+      <w:r>
+        <w:rPr>
+          <w:rFonts w:ascii="Times New Roman" w:hAnsi="Times New Roman" w:cs="Times New Roman"/>
+          <w:lang w:eastAsia="zh-CN"/>
+        </w:rPr>
+        <w:t xml:space="preserve">, username will substitute </w:t>
+      </w:r>
+      <w:r>
+        <w:rPr>
+          <w:rFonts w:ascii="Times New Roman" w:hAnsi="Times New Roman" w:cs="Times New Roman"/>
+          <w:color w:val="FF0000"/>
+          <w:lang w:eastAsia="zh-CN"/>
+        </w:rPr>
+        <w:t>login</w:t>
+      </w:r>
+      <w:r>
+        <w:rPr>
+          <w:rFonts w:ascii="Times New Roman" w:hAnsi="Times New Roman" w:cs="Times New Roman"/>
+          <w:lang w:eastAsia="zh-CN"/>
+        </w:rPr>
+        <w:t xml:space="preserve"> </w:t>
+      </w:r>
+      <w:r>
+        <w:rPr>
+          <w:rFonts w:ascii="Times New Roman" w:hAnsi="Times New Roman" w:cs="Times New Roman"/>
+          <w:lang w:eastAsia="zh-CN"/>
+        </w:rPr>
+        <w:lastRenderedPageBreak/>
+        <w:t xml:space="preserve">and </w:t>
+      </w:r>
+      <w:r>
+        <w:rPr>
+          <w:rFonts w:ascii="Times New Roman" w:hAnsi="Times New Roman" w:cs="Times New Roman"/>
+          <w:color w:val="FF0000"/>
+          <w:lang w:eastAsia="zh-CN"/>
+        </w:rPr>
+        <w:t>register</w:t>
+      </w:r>
+      <w:r>
+        <w:rPr>
+          <w:rFonts w:ascii="Times New Roman" w:hAnsi="Times New Roman" w:cs="Times New Roman"/>
+          <w:lang w:eastAsia="zh-CN"/>
+        </w:rPr>
+        <w:t xml:space="preserve"> button)</w:t>
+      </w:r>
+      <w:r>
+        <w:rPr>
+          <w:noProof/>
+        </w:rPr>
+        <w:drawing>
+          <wp:inline distT="0" distB="0" distL="0" distR="0" wp14:anchorId="56247716" wp14:editId="4FF964A7">
             <wp:extent cx="5934075" cy="2809875"/>
             <wp:effectExtent l="0" t="0" r="9525" b="9525"/>
             <wp:docPr id="1" name="Picture 1"/>
@@ -327,7 +1199,7 @@
                     </pic:cNvPicPr>
                   </pic:nvPicPr>
                   <pic:blipFill>
-                    <a:blip r:embed="rId6" cstate="print">
+                    <a:blip r:embed="rId10" cstate="print">
                       <a:extLst>
                         <a:ext uri="{28A0092B-C50C-407E-A947-70E740481C1C}">
                           <a14:useLocalDpi xmlns:a14="http://schemas.microsoft.com/office/drawing/2010/main" val="0"/>
@@ -363,440 +1235,95 @@
       <w:pPr>
         <w:rPr>
           <w:rFonts w:ascii="Times New Roman" w:hAnsi="Times New Roman" w:cs="Times New Roman"/>
-        </w:rPr>
-      </w:pPr>
-      <w:r>
-        <w:rPr>
-          <w:rFonts w:ascii="Times New Roman" w:hAnsi="Times New Roman" w:cs="Times New Roman"/>
-        </w:rPr>
-        <w:t>This is homepage of “</w:t>
-      </w:r>
-      <w:proofErr w:type="spellStart"/>
-      <w:r>
-        <w:rPr>
-          <w:rFonts w:ascii="Times New Roman" w:hAnsi="Times New Roman" w:cs="Times New Roman"/>
-        </w:rPr>
-        <w:t>PlantPro</w:t>
-      </w:r>
-      <w:proofErr w:type="spellEnd"/>
-      <w:r>
-        <w:rPr>
-          <w:rFonts w:ascii="Times New Roman" w:hAnsi="Times New Roman" w:cs="Times New Roman"/>
-        </w:rPr>
-        <w:t xml:space="preserve">”, which is in a concise style, an obvious navigation bar with all the functions of this application. </w:t>
-      </w:r>
-    </w:p>
-    <w:p>
-      <w:pPr>
-        <w:rPr>
-          <w:rFonts w:ascii="Times New Roman" w:hAnsi="Times New Roman" w:cs="Times New Roman"/>
-        </w:rPr>
-      </w:pPr>
-      <w:r>
-        <w:rPr>
-          <w:rFonts w:ascii="Times New Roman" w:hAnsi="Times New Roman" w:cs="Times New Roman"/>
-        </w:rPr>
-        <w:t xml:space="preserve">(from left to right) </w:t>
-      </w:r>
-    </w:p>
-    <w:p>
-      <w:pPr>
-        <w:rPr>
-          <w:rFonts w:ascii="Times New Roman" w:hAnsi="Times New Roman" w:cs="Times New Roman"/>
-        </w:rPr>
-      </w:pPr>
-      <w:proofErr w:type="spellStart"/>
-      <w:r>
-        <w:rPr>
-          <w:rFonts w:ascii="Times New Roman" w:hAnsi="Times New Roman" w:cs="Times New Roman"/>
-          <w:b/>
-          <w:bCs/>
-          <w:color w:val="FF0000"/>
-          <w:u w:val="single"/>
-        </w:rPr>
-        <w:t>PlantPro</w:t>
-      </w:r>
-      <w:proofErr w:type="spellEnd"/>
-      <w:r>
-        <w:rPr>
-          <w:rFonts w:ascii="Times New Roman" w:hAnsi="Times New Roman" w:cs="Times New Roman"/>
-          <w:b/>
-          <w:bCs/>
-          <w:color w:val="FF0000"/>
-          <w:u w:val="single"/>
-        </w:rPr>
-        <w:t>:</w:t>
-      </w:r>
-      <w:r>
-        <w:rPr>
-          <w:rFonts w:ascii="Times New Roman" w:hAnsi="Times New Roman" w:cs="Times New Roman"/>
-        </w:rPr>
-        <w:t xml:space="preserve"> a </w:t>
-      </w:r>
-      <w:r>
-        <w:rPr>
-          <w:rFonts w:ascii="Times New Roman" w:hAnsi="Times New Roman" w:cs="Times New Roman"/>
-          <w:color w:val="FF0000"/>
-        </w:rPr>
-        <w:t xml:space="preserve">button </w:t>
-      </w:r>
-      <w:r>
-        <w:rPr>
-          <w:rFonts w:ascii="Times New Roman" w:hAnsi="Times New Roman" w:cs="Times New Roman"/>
-        </w:rPr>
-        <w:t xml:space="preserve">to negative to </w:t>
-      </w:r>
-      <w:r>
-        <w:rPr>
-          <w:rFonts w:ascii="Times New Roman" w:hAnsi="Times New Roman" w:cs="Times New Roman"/>
-        </w:rPr>
-        <w:t>the homepage, user can double click it when</w:t>
-      </w:r>
-      <w:r>
-        <w:rPr>
-          <w:rFonts w:ascii="Times New Roman" w:hAnsi="Times New Roman" w:cs="Times New Roman"/>
-        </w:rPr>
-        <w:t>ever</w:t>
-      </w:r>
-      <w:r>
-        <w:rPr>
-          <w:rFonts w:ascii="Times New Roman" w:hAnsi="Times New Roman" w:cs="Times New Roman"/>
-        </w:rPr>
-        <w:t xml:space="preserve"> they want to back to homepag</w:t>
-      </w:r>
-      <w:r>
-        <w:rPr>
-          <w:rFonts w:ascii="Times New Roman" w:hAnsi="Times New Roman" w:cs="Times New Roman"/>
-        </w:rPr>
-        <w:t>e</w:t>
-      </w:r>
-      <w:r>
-        <w:rPr>
-          <w:rFonts w:ascii="Times New Roman" w:hAnsi="Times New Roman" w:cs="Times New Roman"/>
-        </w:rPr>
-        <w:t xml:space="preserve">. </w:t>
-      </w:r>
-    </w:p>
-    <w:p>
-      <w:pPr>
-        <w:rPr>
-          <w:rFonts w:ascii="Times New Roman" w:hAnsi="Times New Roman" w:cs="Times New Roman"/>
-        </w:rPr>
-      </w:pPr>
-      <w:r>
-        <w:rPr>
-          <w:rFonts w:ascii="Times New Roman" w:hAnsi="Times New Roman" w:cs="Times New Roman"/>
-          <w:b/>
-          <w:bCs/>
-          <w:color w:val="FF0000"/>
-          <w:u w:val="single"/>
-        </w:rPr>
-        <w:t>Plants</w:t>
-      </w:r>
-      <w:r>
-        <w:rPr>
-          <w:rFonts w:ascii="Times New Roman" w:hAnsi="Times New Roman" w:cs="Times New Roman"/>
-          <w:b/>
-          <w:bCs/>
-          <w:u w:val="single"/>
-        </w:rPr>
-        <w:t>:</w:t>
-      </w:r>
-      <w:r>
-        <w:rPr>
-          <w:rFonts w:ascii="Times New Roman" w:hAnsi="Times New Roman" w:cs="Times New Roman"/>
+          <w:b/>
+          <w:bCs/>
+          <w:u w:val="single"/>
+        </w:rPr>
+      </w:pPr>
+      <w:r>
+        <w:rPr>
+          <w:rFonts w:ascii="Times New Roman" w:hAnsi="Times New Roman" w:cs="Times New Roman"/>
+          <w:b/>
+          <w:bCs/>
+          <w:u w:val="single"/>
         </w:rPr>
         <w:t xml:space="preserve"> </w:t>
       </w:r>
-      <w:r>
-        <w:rPr>
-          <w:rFonts w:ascii="Times New Roman" w:hAnsi="Times New Roman" w:cs="Times New Roman"/>
-        </w:rPr>
-        <w:t xml:space="preserve">a </w:t>
-      </w:r>
-      <w:r>
-        <w:rPr>
-          <w:rFonts w:ascii="Times New Roman" w:hAnsi="Times New Roman" w:cs="Times New Roman"/>
-          <w:color w:val="FF0000"/>
-        </w:rPr>
-        <w:t xml:space="preserve">button </w:t>
-      </w:r>
-      <w:r>
-        <w:rPr>
-          <w:rFonts w:ascii="Times New Roman" w:hAnsi="Times New Roman" w:cs="Times New Roman"/>
-        </w:rPr>
-        <w:t xml:space="preserve">to negative </w:t>
-      </w:r>
-      <w:r>
-        <w:rPr>
-          <w:rFonts w:ascii="Times New Roman" w:hAnsi="Times New Roman" w:cs="Times New Roman"/>
-        </w:rPr>
-        <w:t>to the page which shows all plants in this application. Users can add plants in this page.</w:t>
-      </w:r>
-    </w:p>
-    <w:p>
-      <w:pPr>
-        <w:rPr>
-          <w:rFonts w:ascii="Times New Roman" w:hAnsi="Times New Roman" w:cs="Times New Roman"/>
-        </w:rPr>
-      </w:pPr>
-      <w:r>
-        <w:rPr>
-          <w:rFonts w:ascii="Times New Roman" w:hAnsi="Times New Roman" w:cs="Times New Roman"/>
-          <w:b/>
-          <w:bCs/>
-          <w:color w:val="FF0000"/>
-          <w:u w:val="single"/>
-        </w:rPr>
-        <w:lastRenderedPageBreak/>
-        <w:t>Submissions:</w:t>
-      </w:r>
-      <w:r>
-        <w:rPr>
-          <w:rFonts w:ascii="Times New Roman" w:hAnsi="Times New Roman" w:cs="Times New Roman"/>
-          <w:color w:val="FF0000"/>
-        </w:rPr>
-        <w:t xml:space="preserve"> </w:t>
-      </w:r>
-      <w:r>
-        <w:rPr>
-          <w:rFonts w:ascii="Times New Roman" w:hAnsi="Times New Roman" w:cs="Times New Roman"/>
-        </w:rPr>
-        <w:t xml:space="preserve">a </w:t>
-      </w:r>
-      <w:r>
-        <w:rPr>
-          <w:rFonts w:ascii="Times New Roman" w:hAnsi="Times New Roman" w:cs="Times New Roman"/>
-          <w:color w:val="FF0000"/>
-        </w:rPr>
-        <w:t xml:space="preserve">button </w:t>
-      </w:r>
-      <w:r>
-        <w:rPr>
-          <w:rFonts w:ascii="Times New Roman" w:hAnsi="Times New Roman" w:cs="Times New Roman"/>
-        </w:rPr>
-        <w:t xml:space="preserve">to negative </w:t>
-      </w:r>
-      <w:r>
-        <w:rPr>
-          <w:rFonts w:ascii="Times New Roman" w:hAnsi="Times New Roman" w:cs="Times New Roman"/>
-        </w:rPr>
-        <w:t xml:space="preserve">to </w:t>
-      </w:r>
-      <w:r>
-        <w:rPr>
-          <w:rFonts w:ascii="Times New Roman" w:hAnsi="Times New Roman" w:cs="Times New Roman"/>
-        </w:rPr>
-        <w:t>the page for all submissions from user</w:t>
-      </w:r>
-      <w:r>
-        <w:rPr>
-          <w:rFonts w:ascii="Times New Roman" w:hAnsi="Times New Roman" w:cs="Times New Roman"/>
-        </w:rPr>
-        <w:t>s</w:t>
-      </w:r>
-      <w:r>
-        <w:rPr>
-          <w:rFonts w:ascii="Times New Roman" w:hAnsi="Times New Roman" w:cs="Times New Roman"/>
-        </w:rPr>
-        <w:t xml:space="preserve">. </w:t>
-      </w:r>
-      <w:r>
-        <w:rPr>
-          <w:rFonts w:ascii="Times New Roman" w:hAnsi="Times New Roman" w:cs="Times New Roman"/>
-        </w:rPr>
-        <w:t>Users can also submit plants information (location, description…)</w:t>
-      </w:r>
-    </w:p>
-    <w:p>
-      <w:pPr>
-        <w:rPr>
-          <w:noProof/>
-        </w:rPr>
-      </w:pPr>
-      <w:r>
-        <w:rPr>
-          <w:rFonts w:ascii="Times New Roman" w:hAnsi="Times New Roman" w:cs="Times New Roman"/>
-          <w:b/>
-          <w:bCs/>
-          <w:color w:val="FF0000"/>
-          <w:u w:val="single"/>
-        </w:rPr>
-        <w:t>Search bar:</w:t>
-      </w:r>
-      <w:r>
-        <w:rPr>
-          <w:rFonts w:ascii="Times New Roman" w:hAnsi="Times New Roman" w:cs="Times New Roman"/>
-          <w:color w:val="FF0000"/>
-        </w:rPr>
-        <w:t xml:space="preserve"> </w:t>
-      </w:r>
-      <w:r>
-        <w:rPr>
-          <w:rFonts w:ascii="Times New Roman" w:hAnsi="Times New Roman" w:cs="Times New Roman"/>
-        </w:rPr>
-        <w:t xml:space="preserve">Users can search any plants </w:t>
-      </w:r>
-      <w:r>
-        <w:rPr>
-          <w:rFonts w:ascii="Times New Roman" w:hAnsi="Times New Roman" w:cs="Times New Roman"/>
-        </w:rPr>
-        <w:t>that</w:t>
-      </w:r>
-      <w:r>
-        <w:rPr>
-          <w:rFonts w:ascii="Times New Roman" w:hAnsi="Times New Roman" w:cs="Times New Roman"/>
-        </w:rPr>
-        <w:t xml:space="preserve"> exit </w:t>
-      </w:r>
-      <w:r>
-        <w:rPr>
-          <w:rFonts w:ascii="Times New Roman" w:hAnsi="Times New Roman" w:cs="Times New Roman"/>
-        </w:rPr>
-        <w:t>on</w:t>
-      </w:r>
-      <w:r>
-        <w:rPr>
-          <w:rFonts w:ascii="Times New Roman" w:hAnsi="Times New Roman" w:cs="Times New Roman"/>
-        </w:rPr>
-        <w:t xml:space="preserve"> our </w:t>
-      </w:r>
-      <w:r>
-        <w:rPr>
-          <w:rFonts w:ascii="Times New Roman" w:hAnsi="Times New Roman" w:cs="Times New Roman"/>
-        </w:rPr>
-        <w:t>application</w:t>
-      </w:r>
-      <w:r>
-        <w:rPr>
-          <w:rFonts w:ascii="Times New Roman" w:hAnsi="Times New Roman" w:cs="Times New Roman"/>
-        </w:rPr>
-        <w:t xml:space="preserve"> by typing keyword of that plant</w:t>
-      </w:r>
-      <w:r>
-        <w:rPr>
-          <w:rFonts w:ascii="Times New Roman" w:hAnsi="Times New Roman" w:cs="Times New Roman"/>
-        </w:rPr>
-        <w:t>.</w:t>
-      </w:r>
-      <w:r>
-        <w:rPr>
-          <w:noProof/>
-        </w:rPr>
-        <w:t xml:space="preserve"> </w:t>
-      </w:r>
-    </w:p>
-    <w:p>
-      <w:pPr>
-        <w:rPr>
-          <w:rFonts w:ascii="Times New Roman" w:hAnsi="Times New Roman" w:cs="Times New Roman"/>
-        </w:rPr>
-      </w:pPr>
-      <w:r>
-        <w:rPr>
-          <w:rFonts w:ascii="Times New Roman" w:hAnsi="Times New Roman" w:cs="Times New Roman"/>
-          <w:b/>
-          <w:bCs/>
-          <w:color w:val="FF0000"/>
-          <w:u w:val="single"/>
-        </w:rPr>
-        <w:t>Login:</w:t>
-      </w:r>
-      <w:r>
-        <w:rPr>
-          <w:rFonts w:ascii="Times New Roman" w:hAnsi="Times New Roman" w:cs="Times New Roman"/>
-          <w:color w:val="FF0000"/>
-        </w:rPr>
-        <w:t xml:space="preserve"> </w:t>
-      </w:r>
-      <w:r>
-        <w:rPr>
-          <w:rFonts w:ascii="Times New Roman" w:hAnsi="Times New Roman" w:cs="Times New Roman"/>
-        </w:rPr>
-        <w:t xml:space="preserve">a </w:t>
-      </w:r>
-      <w:r>
-        <w:rPr>
-          <w:rFonts w:ascii="Times New Roman" w:hAnsi="Times New Roman" w:cs="Times New Roman"/>
-          <w:color w:val="FF0000"/>
-        </w:rPr>
-        <w:t>button</w:t>
-      </w:r>
-      <w:r>
-        <w:rPr>
-          <w:rFonts w:ascii="Times New Roman" w:hAnsi="Times New Roman" w:cs="Times New Roman"/>
-          <w:color w:val="C00000"/>
-        </w:rPr>
-        <w:t xml:space="preserve"> </w:t>
-      </w:r>
-      <w:r>
-        <w:rPr>
-          <w:rFonts w:ascii="Times New Roman" w:hAnsi="Times New Roman" w:cs="Times New Roman"/>
-        </w:rPr>
-        <w:t>to</w:t>
-      </w:r>
-      <w:r>
-        <w:rPr>
-          <w:rFonts w:ascii="Times New Roman" w:hAnsi="Times New Roman" w:cs="Times New Roman"/>
-          <w:color w:val="C00000"/>
-        </w:rPr>
-        <w:t xml:space="preserve"> </w:t>
-      </w:r>
-      <w:r>
-        <w:rPr>
-          <w:rFonts w:ascii="Times New Roman" w:hAnsi="Times New Roman" w:cs="Times New Roman"/>
-        </w:rPr>
-        <w:t xml:space="preserve">negative to </w:t>
-      </w:r>
-      <w:r>
-        <w:rPr>
-          <w:rFonts w:ascii="Times New Roman" w:hAnsi="Times New Roman" w:cs="Times New Roman"/>
-        </w:rPr>
-        <w:t xml:space="preserve">the login page </w:t>
-      </w:r>
-      <w:r>
-        <w:rPr>
-          <w:rFonts w:ascii="Times New Roman" w:hAnsi="Times New Roman" w:cs="Times New Roman"/>
-        </w:rPr>
-        <w:t>for user</w:t>
-      </w:r>
-      <w:r>
-        <w:rPr>
-          <w:rFonts w:ascii="Times New Roman" w:hAnsi="Times New Roman" w:cs="Times New Roman"/>
-        </w:rPr>
-        <w:t>s</w:t>
-      </w:r>
-      <w:r>
-        <w:rPr>
-          <w:rFonts w:ascii="Times New Roman" w:hAnsi="Times New Roman" w:cs="Times New Roman"/>
-        </w:rPr>
-        <w:t xml:space="preserve"> who already ha</w:t>
-      </w:r>
-      <w:r>
-        <w:rPr>
-          <w:rFonts w:ascii="Times New Roman" w:hAnsi="Times New Roman" w:cs="Times New Roman"/>
-        </w:rPr>
-        <w:t>ve</w:t>
-      </w:r>
-      <w:r>
-        <w:rPr>
-          <w:rFonts w:ascii="Times New Roman" w:hAnsi="Times New Roman" w:cs="Times New Roman"/>
-        </w:rPr>
-        <w:t xml:space="preserve"> an account to login.</w:t>
-      </w:r>
-    </w:p>
-    <w:p>
-      <w:pPr>
-        <w:rPr>
-          <w:rFonts w:ascii="Times New Roman" w:hAnsi="Times New Roman" w:cs="Times New Roman"/>
-        </w:rPr>
-      </w:pPr>
-      <w:r>
-        <w:rPr>
-          <w:rFonts w:ascii="Times New Roman" w:hAnsi="Times New Roman" w:cs="Times New Roman"/>
-          <w:b/>
-          <w:bCs/>
-          <w:color w:val="FF0000"/>
+    </w:p>
+    <w:p>
+      <w:pPr>
+        <w:rPr>
+          <w:rFonts w:ascii="Times New Roman" w:hAnsi="Times New Roman" w:cs="Times New Roman"/>
+          <w:b/>
+          <w:bCs/>
+          <w:u w:val="single"/>
+        </w:rPr>
+      </w:pPr>
+    </w:p>
+    <w:p>
+      <w:pPr>
+        <w:rPr>
+          <w:rFonts w:ascii="Times New Roman" w:hAnsi="Times New Roman" w:cs="Times New Roman"/>
+          <w:b/>
+          <w:bCs/>
+          <w:u w:val="single"/>
+        </w:rPr>
+      </w:pPr>
+    </w:p>
+    <w:p>
+      <w:pPr>
+        <w:rPr>
+          <w:rFonts w:ascii="Times New Roman" w:hAnsi="Times New Roman" w:cs="Times New Roman"/>
+          <w:b/>
+          <w:bCs/>
+          <w:u w:val="single"/>
+        </w:rPr>
+      </w:pPr>
+    </w:p>
+    <w:p>
+      <w:pPr>
+        <w:rPr>
+          <w:rFonts w:ascii="Times New Roman" w:hAnsi="Times New Roman" w:cs="Times New Roman"/>
+          <w:b/>
+          <w:bCs/>
+          <w:u w:val="single"/>
+        </w:rPr>
+      </w:pPr>
+    </w:p>
+    <w:p>
+      <w:pPr>
+        <w:rPr>
+          <w:rFonts w:ascii="Times New Roman" w:hAnsi="Times New Roman" w:cs="Times New Roman"/>
+          <w:b/>
+          <w:bCs/>
+          <w:u w:val="single"/>
+        </w:rPr>
+      </w:pPr>
+    </w:p>
+    <w:p>
+      <w:pPr>
+        <w:rPr>
+          <w:rFonts w:ascii="Times New Roman" w:hAnsi="Times New Roman" w:cs="Times New Roman"/>
+          <w:b/>
+          <w:bCs/>
+          <w:u w:val="single"/>
+        </w:rPr>
+      </w:pPr>
+    </w:p>
+    <w:p>
+      <w:pPr>
+        <w:rPr>
+          <w:rFonts w:ascii="Times New Roman" w:hAnsi="Times New Roman" w:cs="Times New Roman"/>
+          <w:b/>
+          <w:bCs/>
+          <w:u w:val="single"/>
+        </w:rPr>
+      </w:pPr>
+      <w:r>
+        <w:rPr>
+          <w:rFonts w:ascii="Times New Roman" w:hAnsi="Times New Roman" w:cs="Times New Roman"/>
+          <w:b/>
+          <w:bCs/>
           <w:u w:val="single"/>
         </w:rPr>
         <w:t>Register</w:t>
@@ -806,511 +1333,10 @@
           <w:rFonts w:ascii="Times New Roman" w:hAnsi="Times New Roman" w:cs="Times New Roman"/>
           <w:b/>
           <w:bCs/>
-          <w:color w:val="FF0000"/>
-          <w:u w:val="single"/>
-        </w:rPr>
-        <w:t>:</w:t>
-      </w:r>
-      <w:r>
-        <w:rPr>
-          <w:rFonts w:ascii="Times New Roman" w:hAnsi="Times New Roman" w:cs="Times New Roman"/>
-          <w:color w:val="FF0000"/>
-        </w:rPr>
-        <w:t xml:space="preserve"> </w:t>
-      </w:r>
-      <w:r>
-        <w:rPr>
-          <w:rFonts w:ascii="Times New Roman" w:hAnsi="Times New Roman" w:cs="Times New Roman"/>
-        </w:rPr>
-        <w:t xml:space="preserve">a </w:t>
-      </w:r>
-      <w:r>
-        <w:rPr>
-          <w:rFonts w:ascii="Times New Roman" w:hAnsi="Times New Roman" w:cs="Times New Roman"/>
-          <w:color w:val="FF0000"/>
-        </w:rPr>
-        <w:t>button</w:t>
-      </w:r>
-      <w:r>
-        <w:rPr>
-          <w:rFonts w:ascii="Times New Roman" w:hAnsi="Times New Roman" w:cs="Times New Roman"/>
-          <w:color w:val="C00000"/>
-        </w:rPr>
-        <w:t xml:space="preserve"> </w:t>
-      </w:r>
-      <w:r>
-        <w:rPr>
-          <w:rFonts w:ascii="Times New Roman" w:hAnsi="Times New Roman" w:cs="Times New Roman"/>
-        </w:rPr>
-        <w:t>to</w:t>
-      </w:r>
-      <w:r>
-        <w:rPr>
-          <w:rFonts w:ascii="Times New Roman" w:hAnsi="Times New Roman" w:cs="Times New Roman"/>
-          <w:color w:val="C00000"/>
-        </w:rPr>
-        <w:t xml:space="preserve"> </w:t>
-      </w:r>
-      <w:r>
-        <w:rPr>
-          <w:rFonts w:ascii="Times New Roman" w:hAnsi="Times New Roman" w:cs="Times New Roman"/>
-        </w:rPr>
-        <w:t xml:space="preserve">negative to </w:t>
-      </w:r>
-      <w:r>
-        <w:rPr>
-          <w:rFonts w:ascii="Times New Roman" w:hAnsi="Times New Roman" w:cs="Times New Roman"/>
-        </w:rPr>
-        <w:t xml:space="preserve">the </w:t>
-      </w:r>
-      <w:r>
-        <w:rPr>
-          <w:rFonts w:ascii="Times New Roman" w:hAnsi="Times New Roman" w:cs="Times New Roman"/>
-        </w:rPr>
-        <w:t>sign-up</w:t>
-      </w:r>
-      <w:r>
-        <w:rPr>
-          <w:rFonts w:ascii="Times New Roman" w:hAnsi="Times New Roman" w:cs="Times New Roman"/>
-        </w:rPr>
-        <w:t xml:space="preserve"> page for </w:t>
-      </w:r>
-      <w:r>
-        <w:rPr>
-          <w:rFonts w:ascii="Times New Roman" w:hAnsi="Times New Roman" w:cs="Times New Roman"/>
-        </w:rPr>
-        <w:t xml:space="preserve">new </w:t>
-      </w:r>
-      <w:r>
-        <w:rPr>
-          <w:rFonts w:ascii="Times New Roman" w:hAnsi="Times New Roman" w:cs="Times New Roman"/>
-        </w:rPr>
-        <w:t>user</w:t>
-      </w:r>
-      <w:r>
-        <w:rPr>
-          <w:rFonts w:ascii="Times New Roman" w:hAnsi="Times New Roman" w:cs="Times New Roman"/>
-        </w:rPr>
-        <w:t>s</w:t>
-      </w:r>
-      <w:r>
-        <w:rPr>
-          <w:rFonts w:ascii="Times New Roman" w:hAnsi="Times New Roman" w:cs="Times New Roman"/>
-        </w:rPr>
-        <w:t xml:space="preserve"> who </w:t>
-      </w:r>
-      <w:r>
-        <w:rPr>
-          <w:rFonts w:ascii="Times New Roman" w:hAnsi="Times New Roman" w:cs="Times New Roman"/>
-        </w:rPr>
-        <w:t>don’t have an account before</w:t>
-      </w:r>
-      <w:r>
-        <w:rPr>
-          <w:rFonts w:ascii="Times New Roman" w:hAnsi="Times New Roman" w:cs="Times New Roman"/>
-        </w:rPr>
-        <w:t>.</w:t>
-      </w:r>
-      <w:r>
-        <w:rPr>
-          <w:rFonts w:ascii="Times New Roman" w:hAnsi="Times New Roman" w:cs="Times New Roman"/>
-        </w:rPr>
-        <w:t xml:space="preserve"> </w:t>
-      </w:r>
-    </w:p>
-    <w:p>
-      <w:pPr>
-        <w:rPr>
-          <w:noProof/>
-        </w:rPr>
-      </w:pPr>
-      <w:r>
-        <w:rPr>
-          <w:rFonts w:ascii="Times New Roman" w:hAnsi="Times New Roman" w:cs="Times New Roman"/>
-          <w:b/>
-          <w:bCs/>
-          <w:u w:val="single"/>
-        </w:rPr>
-        <w:t>Note:</w:t>
-      </w:r>
-      <w:r>
-        <w:rPr>
-          <w:rFonts w:ascii="Times New Roman" w:hAnsi="Times New Roman" w:cs="Times New Roman"/>
-        </w:rPr>
-        <w:t xml:space="preserve"> if users want to share something on this app, an account is required.</w:t>
-      </w:r>
-    </w:p>
-    <w:p>
-      <w:pPr>
-        <w:rPr>
-          <w:noProof/>
-        </w:rPr>
-      </w:pPr>
-    </w:p>
-    <w:p/>
-    <w:p>
-      <w:pPr>
-        <w:rPr>
-          <w:rFonts w:ascii="Times New Roman" w:hAnsi="Times New Roman" w:cs="Times New Roman"/>
-          <w:b/>
-          <w:bCs/>
-        </w:rPr>
-      </w:pPr>
-      <w:r>
-        <w:rPr>
-          <w:rFonts w:ascii="Times New Roman" w:hAnsi="Times New Roman" w:cs="Times New Roman"/>
-          <w:b/>
-          <w:bCs/>
-          <w:sz w:val="28"/>
-          <w:szCs w:val="28"/>
-          <w:u w:val="single"/>
-        </w:rPr>
-        <w:t>Step 1</w:t>
-      </w:r>
-      <w:r>
-        <w:rPr>
-          <w:rFonts w:ascii="Times New Roman" w:hAnsi="Times New Roman" w:cs="Times New Roman"/>
-          <w:b/>
-          <w:bCs/>
-          <w:sz w:val="28"/>
-          <w:szCs w:val="28"/>
-          <w:u w:val="single"/>
-        </w:rPr>
-        <w:t>:</w:t>
-      </w:r>
-      <w:r>
-        <w:rPr>
-          <w:rFonts w:ascii="Times New Roman" w:hAnsi="Times New Roman" w:cs="Times New Roman"/>
-          <w:b/>
-          <w:bCs/>
-        </w:rPr>
-        <w:t xml:space="preserve"> </w:t>
-      </w:r>
-      <w:r>
-        <w:rPr>
-          <w:rFonts w:ascii="Times New Roman" w:hAnsi="Times New Roman" w:cs="Times New Roman"/>
-          <w:b/>
-          <w:bCs/>
-        </w:rPr>
-        <w:t>L</w:t>
-      </w:r>
-      <w:r>
-        <w:rPr>
-          <w:rFonts w:ascii="Times New Roman" w:hAnsi="Times New Roman" w:cs="Times New Roman"/>
-          <w:b/>
-          <w:bCs/>
-        </w:rPr>
-        <w:t>ogin/</w:t>
-      </w:r>
-      <w:r>
-        <w:rPr>
-          <w:rFonts w:ascii="Times New Roman" w:hAnsi="Times New Roman" w:cs="Times New Roman"/>
-          <w:b/>
-          <w:bCs/>
-        </w:rPr>
-        <w:t>R</w:t>
-      </w:r>
-      <w:r>
-        <w:rPr>
-          <w:rFonts w:ascii="Times New Roman" w:hAnsi="Times New Roman" w:cs="Times New Roman"/>
-          <w:b/>
-          <w:bCs/>
-        </w:rPr>
-        <w:t>egister</w:t>
-      </w:r>
-      <w:r>
-        <w:rPr>
-          <w:rFonts w:ascii="Times New Roman" w:hAnsi="Times New Roman" w:cs="Times New Roman"/>
-          <w:b/>
-          <w:bCs/>
-        </w:rPr>
-        <w:t xml:space="preserve">  </w:t>
-      </w:r>
-    </w:p>
-    <w:p>
-      <w:pPr>
-        <w:rPr>
-          <w:rFonts w:ascii="Times New Roman" w:hAnsi="Times New Roman" w:cs="Times New Roman"/>
-          <w:b/>
-          <w:bCs/>
-          <w:u w:val="single"/>
-        </w:rPr>
-      </w:pPr>
-      <w:r>
-        <w:rPr>
-          <w:rFonts w:ascii="Times New Roman" w:hAnsi="Times New Roman" w:cs="Times New Roman"/>
-          <w:b/>
-          <w:bCs/>
-          <w:u w:val="single"/>
-        </w:rPr>
-        <w:t xml:space="preserve">  Login:</w:t>
-      </w:r>
-    </w:p>
-    <w:p>
-      <w:pPr>
-        <w:rPr>
-          <w:rFonts w:ascii="Times New Roman" w:hAnsi="Times New Roman" w:cs="Times New Roman"/>
-        </w:rPr>
-      </w:pPr>
-      <w:r>
-        <w:rPr>
-          <w:noProof/>
-        </w:rPr>
-        <w:drawing>
-          <wp:inline distT="0" distB="0" distL="0" distR="0" wp14:anchorId="1D6BCAE9" wp14:editId="4B5412A1">
-            <wp:extent cx="5934075" cy="2743200"/>
-            <wp:effectExtent l="0" t="0" r="9525" b="0"/>
-            <wp:docPr id="3" name="Picture 3"/>
-            <wp:cNvGraphicFramePr>
-              <a:graphicFrameLocks xmlns:a="http://schemas.openxmlformats.org/drawingml/2006/main" noChangeAspect="1"/>
-            </wp:cNvGraphicFramePr>
-            <a:graphic xmlns:a="http://schemas.openxmlformats.org/drawingml/2006/main">
-              <a:graphicData uri="http://schemas.openxmlformats.org/drawingml/2006/picture">
-                <pic:pic xmlns:pic="http://schemas.openxmlformats.org/drawingml/2006/picture">
-                  <pic:nvPicPr>
-                    <pic:cNvPr id="0" name="Picture 3"/>
-                    <pic:cNvPicPr>
-                      <a:picLocks noChangeAspect="1" noChangeArrowheads="1"/>
-                    </pic:cNvPicPr>
-                  </pic:nvPicPr>
-                  <pic:blipFill>
-                    <a:blip r:embed="rId7" cstate="print">
-                      <a:extLst>
-                        <a:ext uri="{28A0092B-C50C-407E-A947-70E740481C1C}">
-                          <a14:useLocalDpi xmlns:a14="http://schemas.microsoft.com/office/drawing/2010/main" val="0"/>
-                        </a:ext>
-                      </a:extLst>
-                    </a:blip>
-                    <a:srcRect/>
-                    <a:stretch>
-                      <a:fillRect/>
-                    </a:stretch>
-                  </pic:blipFill>
-                  <pic:spPr bwMode="auto">
-                    <a:xfrm>
-                      <a:off x="0" y="0"/>
-                      <a:ext cx="5934075" cy="2743200"/>
-                    </a:xfrm>
-                    <a:prstGeom prst="rect">
-                      <a:avLst/>
-                    </a:prstGeom>
-                    <a:noFill/>
-                    <a:ln>
-                      <a:noFill/>
-                    </a:ln>
-                  </pic:spPr>
-                </pic:pic>
-              </a:graphicData>
-            </a:graphic>
-          </wp:inline>
-        </w:drawing>
-      </w:r>
-    </w:p>
-    <w:p>
-      <w:pPr>
-        <w:rPr>
-          <w:rFonts w:ascii="Times New Roman" w:hAnsi="Times New Roman" w:cs="Times New Roman"/>
-        </w:rPr>
-      </w:pPr>
-      <w:r>
-        <w:rPr>
-          <w:rFonts w:ascii="Times New Roman" w:hAnsi="Times New Roman" w:cs="Times New Roman"/>
-          <w:b/>
-          <w:bCs/>
-        </w:rPr>
-        <w:t>For user</w:t>
-      </w:r>
-      <w:r>
-        <w:rPr>
-          <w:rFonts w:ascii="Times New Roman" w:hAnsi="Times New Roman" w:cs="Times New Roman"/>
-          <w:b/>
-          <w:bCs/>
-        </w:rPr>
-        <w:t xml:space="preserve"> who has an account</w:t>
-      </w:r>
-      <w:r>
-        <w:rPr>
-          <w:rFonts w:ascii="Times New Roman" w:hAnsi="Times New Roman" w:cs="Times New Roman"/>
-          <w:b/>
-          <w:bCs/>
-        </w:rPr>
-        <w:t xml:space="preserve"> already</w:t>
-      </w:r>
-      <w:r>
-        <w:rPr>
-          <w:rFonts w:ascii="Times New Roman" w:hAnsi="Times New Roman" w:cs="Times New Roman"/>
-        </w:rPr>
-        <w:t>: click</w:t>
-      </w:r>
-      <w:r>
-        <w:rPr>
-          <w:rFonts w:ascii="Times New Roman" w:hAnsi="Times New Roman" w:cs="Times New Roman"/>
-        </w:rPr>
-        <w:t xml:space="preserve"> </w:t>
-      </w:r>
-      <w:r>
-        <w:rPr>
-          <w:rFonts w:ascii="Times New Roman" w:hAnsi="Times New Roman" w:cs="Times New Roman"/>
-        </w:rPr>
-        <w:t xml:space="preserve">the </w:t>
-      </w:r>
-      <w:r>
-        <w:rPr>
-          <w:rFonts w:ascii="Times New Roman" w:hAnsi="Times New Roman" w:cs="Times New Roman"/>
-          <w:color w:val="FF0000"/>
-        </w:rPr>
-        <w:t>login</w:t>
-      </w:r>
-      <w:r>
-        <w:rPr>
-          <w:rFonts w:ascii="Times New Roman" w:hAnsi="Times New Roman" w:cs="Times New Roman"/>
-        </w:rPr>
-        <w:t xml:space="preserve"> </w:t>
-      </w:r>
-      <w:r>
-        <w:rPr>
-          <w:rFonts w:ascii="Times New Roman" w:hAnsi="Times New Roman" w:cs="Times New Roman"/>
-        </w:rPr>
-        <w:t xml:space="preserve">button </w:t>
-      </w:r>
-      <w:r>
-        <w:rPr>
-          <w:rFonts w:ascii="Times New Roman" w:hAnsi="Times New Roman" w:cs="Times New Roman"/>
-        </w:rPr>
-        <w:t xml:space="preserve">on the top right of the page </w:t>
-      </w:r>
-      <w:r>
-        <w:rPr>
-          <w:rFonts w:ascii="Times New Roman" w:hAnsi="Times New Roman" w:cs="Times New Roman"/>
-        </w:rPr>
-        <w:t xml:space="preserve">to get into the login page </w:t>
-      </w:r>
-      <w:r>
-        <w:rPr>
-          <w:rFonts w:ascii="Times New Roman" w:hAnsi="Times New Roman" w:cs="Times New Roman"/>
-        </w:rPr>
-        <w:t>to login.</w:t>
-      </w:r>
-    </w:p>
-    <w:p>
-      <w:pPr>
-        <w:rPr>
-          <w:rFonts w:ascii="Times New Roman" w:hAnsi="Times New Roman" w:cs="Times New Roman"/>
-          <w:b/>
-          <w:bCs/>
-          <w:u w:val="single"/>
-        </w:rPr>
-      </w:pPr>
-      <w:r>
-        <w:rPr>
-          <w:rFonts w:ascii="Times New Roman" w:hAnsi="Times New Roman" w:cs="Times New Roman"/>
-          <w:b/>
-          <w:bCs/>
-          <w:u w:val="single"/>
-        </w:rPr>
-        <w:t xml:space="preserve"> </w:t>
-      </w:r>
-    </w:p>
-    <w:p>
-      <w:pPr>
-        <w:rPr>
-          <w:rFonts w:ascii="Times New Roman" w:hAnsi="Times New Roman" w:cs="Times New Roman"/>
-          <w:b/>
-          <w:bCs/>
-          <w:u w:val="single"/>
-        </w:rPr>
-      </w:pPr>
-    </w:p>
-    <w:p>
-      <w:pPr>
-        <w:rPr>
-          <w:rFonts w:ascii="Times New Roman" w:hAnsi="Times New Roman" w:cs="Times New Roman"/>
-          <w:b/>
-          <w:bCs/>
-          <w:u w:val="single"/>
-        </w:rPr>
-      </w:pPr>
-    </w:p>
-    <w:p>
-      <w:pPr>
-        <w:rPr>
-          <w:rFonts w:ascii="Times New Roman" w:hAnsi="Times New Roman" w:cs="Times New Roman"/>
-          <w:b/>
-          <w:bCs/>
-          <w:u w:val="single"/>
-        </w:rPr>
-      </w:pPr>
-    </w:p>
-    <w:p>
-      <w:pPr>
-        <w:rPr>
-          <w:rFonts w:ascii="Times New Roman" w:hAnsi="Times New Roman" w:cs="Times New Roman"/>
-          <w:b/>
-          <w:bCs/>
-          <w:u w:val="single"/>
-        </w:rPr>
-      </w:pPr>
-    </w:p>
-    <w:p>
-      <w:pPr>
-        <w:rPr>
-          <w:rFonts w:ascii="Times New Roman" w:hAnsi="Times New Roman" w:cs="Times New Roman"/>
-          <w:b/>
-          <w:bCs/>
-          <w:u w:val="single"/>
-        </w:rPr>
-      </w:pPr>
-    </w:p>
-    <w:p>
-      <w:pPr>
-        <w:rPr>
-          <w:rFonts w:ascii="Times New Roman" w:hAnsi="Times New Roman" w:cs="Times New Roman"/>
-          <w:b/>
-          <w:bCs/>
-          <w:u w:val="single"/>
-        </w:rPr>
-      </w:pPr>
-    </w:p>
-    <w:p>
-      <w:pPr>
-        <w:rPr>
-          <w:rFonts w:ascii="Times New Roman" w:hAnsi="Times New Roman" w:cs="Times New Roman"/>
-          <w:b/>
-          <w:bCs/>
-          <w:u w:val="single"/>
-        </w:rPr>
-      </w:pPr>
-    </w:p>
-    <w:p>
-      <w:pPr>
-        <w:rPr>
-          <w:rFonts w:ascii="Times New Roman" w:hAnsi="Times New Roman" w:cs="Times New Roman"/>
-          <w:b/>
-          <w:bCs/>
-          <w:u w:val="single"/>
-        </w:rPr>
-      </w:pPr>
-      <w:proofErr w:type="gramStart"/>
-      <w:r>
-        <w:rPr>
-          <w:rFonts w:ascii="Times New Roman" w:hAnsi="Times New Roman" w:cs="Times New Roman"/>
-          <w:b/>
-          <w:bCs/>
-          <w:u w:val="single"/>
-        </w:rPr>
-        <w:lastRenderedPageBreak/>
-        <w:t>Register</w:t>
-      </w:r>
-      <w:r>
-        <w:rPr>
-          <w:rFonts w:ascii="Times New Roman" w:hAnsi="Times New Roman" w:cs="Times New Roman"/>
-          <w:b/>
-          <w:bCs/>
           <w:u w:val="single"/>
         </w:rPr>
         <w:t xml:space="preserve"> :</w:t>
       </w:r>
-      <w:proofErr w:type="gramEnd"/>
     </w:p>
     <w:p>
       <w:pPr>
@@ -1340,7 +1366,7 @@
                     </pic:cNvPicPr>
                   </pic:nvPicPr>
                   <pic:blipFill>
-                    <a:blip r:embed="rId8" cstate="print">
+                    <a:blip r:embed="rId11" cstate="print">
                       <a:extLst>
                         <a:ext uri="{28A0092B-C50C-407E-A947-70E740481C1C}">
                           <a14:useLocalDpi xmlns:a14="http://schemas.microsoft.com/office/drawing/2010/main" val="0"/>
@@ -1384,6 +1410,7 @@
           <w:b/>
           <w:bCs/>
         </w:rPr>
+        <w:lastRenderedPageBreak/>
         <w:t xml:space="preserve">For </w:t>
       </w:r>
       <w:r>
@@ -1419,25 +1446,7 @@
         <w:rPr>
           <w:rFonts w:ascii="Times New Roman" w:hAnsi="Times New Roman" w:cs="Times New Roman"/>
         </w:rPr>
-        <w:t xml:space="preserve"> button on the top right of the page to get into the </w:t>
-      </w:r>
-      <w:r>
-        <w:rPr>
-          <w:rFonts w:ascii="Times New Roman" w:hAnsi="Times New Roman" w:cs="Times New Roman"/>
-        </w:rPr>
-        <w:t>register</w:t>
-      </w:r>
-      <w:r>
-        <w:rPr>
-          <w:rFonts w:ascii="Times New Roman" w:hAnsi="Times New Roman" w:cs="Times New Roman"/>
-        </w:rPr>
-        <w:t xml:space="preserve"> page to </w:t>
-      </w:r>
-      <w:r>
-        <w:rPr>
-          <w:rFonts w:ascii="Times New Roman" w:hAnsi="Times New Roman" w:cs="Times New Roman"/>
-        </w:rPr>
-        <w:t>register a new account of “</w:t>
+        <w:t xml:space="preserve"> button on the top right of the page to get into the register page to register a new account of “</w:t>
       </w:r>
       <w:proofErr w:type="spellStart"/>
       <w:r>
@@ -1451,13 +1460,7 @@
         <w:rPr>
           <w:rFonts w:ascii="Times New Roman" w:hAnsi="Times New Roman" w:cs="Times New Roman"/>
         </w:rPr>
-        <w:t>”</w:t>
-      </w:r>
-      <w:r>
-        <w:rPr>
-          <w:rFonts w:ascii="Times New Roman" w:hAnsi="Times New Roman" w:cs="Times New Roman"/>
-        </w:rPr>
-        <w:t>.</w:t>
+        <w:t>”.</w:t>
       </w:r>
     </w:p>
     <w:p>
@@ -1498,7 +1501,7 @@
           <w:szCs w:val="28"/>
           <w:u w:val="single"/>
         </w:rPr>
-        <w:t xml:space="preserve">Step </w:t>
+        <w:t>Step 2</w:t>
       </w:r>
       <w:r>
         <w:rPr>
@@ -1509,7 +1512,7 @@
           <w:szCs w:val="28"/>
           <w:u w:val="single"/>
         </w:rPr>
-        <w:t>2</w:t>
+        <w:t>:</w:t>
       </w:r>
       <w:r>
         <w:rPr>
@@ -1520,17 +1523,6 @@
           <w:szCs w:val="28"/>
           <w:u w:val="single"/>
         </w:rPr>
-        <w:t>:</w:t>
-      </w:r>
-      <w:r>
-        <w:rPr>
-          <w:rFonts w:ascii="Times New Roman" w:hAnsi="Times New Roman" w:cs="Times New Roman"/>
-          <w:b/>
-          <w:bCs/>
-          <w:sz w:val="28"/>
-          <w:szCs w:val="28"/>
-          <w:u w:val="single"/>
-        </w:rPr>
         <w:t xml:space="preserve"> </w:t>
       </w:r>
       <w:r>
@@ -1582,25 +1574,7 @@
           <w:bCs/>
           <w:u w:val="single"/>
         </w:rPr>
-        <w:t xml:space="preserve">  Page of </w:t>
-      </w:r>
-      <w:r>
-        <w:rPr>
-          <w:rFonts w:ascii="Times New Roman" w:hAnsi="Times New Roman" w:cs="Times New Roman"/>
-          <w:b/>
-          <w:bCs/>
-          <w:u w:val="single"/>
-        </w:rPr>
-        <w:t>Plant</w:t>
-      </w:r>
-      <w:r>
-        <w:rPr>
-          <w:rFonts w:ascii="Times New Roman" w:hAnsi="Times New Roman" w:cs="Times New Roman"/>
-          <w:b/>
-          <w:bCs/>
-          <w:u w:val="single"/>
-        </w:rPr>
-        <w:t>s:</w:t>
+        <w:t xml:space="preserve">  Page of Plants:</w:t>
       </w:r>
     </w:p>
     <w:p>
@@ -1626,7 +1600,7 @@
                     </pic:cNvPicPr>
                   </pic:nvPicPr>
                   <pic:blipFill>
-                    <a:blip r:embed="rId9" cstate="print">
+                    <a:blip r:embed="rId12" cstate="print">
                       <a:extLst>
                         <a:ext uri="{28A0092B-C50C-407E-A947-70E740481C1C}">
                           <a14:useLocalDpi xmlns:a14="http://schemas.microsoft.com/office/drawing/2010/main" val="0"/>
@@ -1728,13 +1702,63 @@
         <w:rPr>
           <w:rFonts w:ascii="Times New Roman" w:hAnsi="Times New Roman" w:cs="Times New Roman"/>
         </w:rPr>
-        <w:t xml:space="preserve">here, but also find plants here and </w:t>
+        <w:t>here</w:t>
+      </w:r>
+      <w:r>
+        <w:rPr>
+          <w:rFonts w:ascii="Times New Roman" w:hAnsi="Times New Roman" w:cs="Times New Roman"/>
+        </w:rPr>
+        <w:t xml:space="preserve"> by clicking on </w:t>
       </w:r>
       <w:r>
         <w:rPr>
           <w:rFonts w:ascii="Times New Roman" w:hAnsi="Times New Roman" w:cs="Times New Roman"/>
           <w:color w:val="FF0000"/>
         </w:rPr>
+        <w:t>Add Plant</w:t>
+      </w:r>
+      <w:r>
+        <w:rPr>
+          <w:rFonts w:ascii="Times New Roman" w:hAnsi="Times New Roman" w:cs="Times New Roman"/>
+          <w:color w:val="FF0000"/>
+        </w:rPr>
+        <w:t xml:space="preserve">s </w:t>
+      </w:r>
+      <w:r>
+        <w:rPr>
+          <w:rFonts w:ascii="Times New Roman" w:hAnsi="Times New Roman" w:cs="Times New Roman"/>
+        </w:rPr>
+        <w:t>button</w:t>
+      </w:r>
+      <w:r>
+        <w:rPr>
+          <w:rFonts w:ascii="Times New Roman" w:hAnsi="Times New Roman" w:cs="Times New Roman"/>
+        </w:rPr>
+        <w:t xml:space="preserve"> which is in blue</w:t>
+      </w:r>
+      <w:r>
+        <w:rPr>
+          <w:rFonts w:ascii="Times New Roman" w:hAnsi="Times New Roman" w:cs="Times New Roman"/>
+        </w:rPr>
+        <w:t xml:space="preserve">, but also </w:t>
+      </w:r>
+      <w:r>
+        <w:rPr>
+          <w:rFonts w:ascii="Times New Roman" w:hAnsi="Times New Roman" w:cs="Times New Roman"/>
+        </w:rPr>
+        <w:t xml:space="preserve">can </w:t>
+      </w:r>
+      <w:r>
+        <w:rPr>
+          <w:rFonts w:ascii="Times New Roman" w:hAnsi="Times New Roman" w:cs="Times New Roman"/>
+        </w:rPr>
+        <w:t xml:space="preserve">find plants here and </w:t>
+      </w:r>
+      <w:r>
+        <w:rPr>
+          <w:rFonts w:ascii="Times New Roman" w:hAnsi="Times New Roman" w:cs="Times New Roman"/>
+          <w:color w:val="FF0000"/>
+        </w:rPr>
         <w:t xml:space="preserve">make comments </w:t>
       </w:r>
       <w:r>
@@ -1775,7 +1799,74 @@
         <w:rPr>
           <w:noProof/>
         </w:rPr>
-        <w:lastRenderedPageBreak/>
+        <w:drawing>
+          <wp:inline distT="0" distB="0" distL="0" distR="0" wp14:anchorId="6FB3BB3E" wp14:editId="576C6FD7">
+            <wp:extent cx="5943600" cy="1895475"/>
+            <wp:effectExtent l="0" t="0" r="0" b="9525"/>
+            <wp:docPr id="10" name="Picture 2"/>
+            <wp:cNvGraphicFramePr/>
+            <a:graphic xmlns:a="http://schemas.openxmlformats.org/drawingml/2006/main">
+              <a:graphicData uri="http://schemas.openxmlformats.org/drawingml/2006/picture">
+                <pic:pic xmlns:pic="http://schemas.openxmlformats.org/drawingml/2006/picture">
+                  <pic:nvPicPr>
+                    <pic:cNvPr id="2" name="Picture 2"/>
+                    <pic:cNvPicPr/>
+                  </pic:nvPicPr>
+                  <pic:blipFill>
+                    <a:blip r:embed="rId13" cstate="print">
+                      <a:extLst>
+                        <a:ext uri="{28A0092B-C50C-407E-A947-70E740481C1C}">
+                          <a14:useLocalDpi xmlns:a14="http://schemas.microsoft.com/office/drawing/2010/main" val="0"/>
+                        </a:ext>
+                      </a:extLst>
+                    </a:blip>
+                    <a:srcRect/>
+                    <a:stretch>
+                      <a:fillRect/>
+                    </a:stretch>
+                  </pic:blipFill>
+                  <pic:spPr bwMode="auto">
+                    <a:xfrm>
+                      <a:off x="0" y="0"/>
+                      <a:ext cx="5943600" cy="1895475"/>
+                    </a:xfrm>
+                    <a:prstGeom prst="rect">
+                      <a:avLst/>
+                    </a:prstGeom>
+                    <a:noFill/>
+                    <a:ln>
+                      <a:noFill/>
+                    </a:ln>
+                  </pic:spPr>
+                </pic:pic>
+              </a:graphicData>
+            </a:graphic>
+          </wp:inline>
+        </w:drawing>
+      </w:r>
+      <w:r>
+        <w:t>Above is an example of</w:t>
+      </w:r>
+      <w:r>
+        <w:t xml:space="preserve"> adding a new plant page</w:t>
+      </w:r>
+      <w:r>
+        <w:t>.</w:t>
+      </w:r>
+    </w:p>
+    <w:p/>
+    <w:p/>
+    <w:p/>
+    <w:p>
+      <w:pPr>
+        <w:rPr>
+          <w:rFonts w:ascii="Times New Roman" w:hAnsi="Times New Roman" w:cs="Times New Roman"/>
+        </w:rPr>
+      </w:pPr>
+      <w:r>
+        <w:rPr>
+          <w:noProof/>
+        </w:rPr>
         <w:drawing>
           <wp:inline distT="0" distB="0" distL="0" distR="0" wp14:anchorId="3D4739DA" wp14:editId="70832461">
             <wp:extent cx="5934075" cy="2590800"/>
@@ -1794,7 +1885,7 @@
                     </pic:cNvPicPr>
                   </pic:nvPicPr>
                   <pic:blipFill>
-                    <a:blip r:embed="rId10" cstate="print">
+                    <a:blip r:embed="rId14" cstate="print">
                       <a:extLst>
                         <a:ext uri="{28A0092B-C50C-407E-A947-70E740481C1C}">
                           <a14:useLocalDpi xmlns:a14="http://schemas.microsoft.com/office/drawing/2010/main" val="0"/>
@@ -1826,16 +1917,7 @@
         </w:drawing>
       </w:r>
       <w:r>
-        <w:t xml:space="preserve"> </w:t>
-      </w:r>
-      <w:r>
-        <w:t>A</w:t>
-      </w:r>
-      <w:r>
-        <w:t>bove</w:t>
-      </w:r>
-      <w:r>
-        <w:t xml:space="preserve"> </w:t>
+        <w:t xml:space="preserve"> Above </w:t>
       </w:r>
       <w:r>
         <w:t xml:space="preserve">is an example of </w:t>
@@ -1871,7 +1953,7 @@
                     </pic:cNvPicPr>
                   </pic:nvPicPr>
                   <pic:blipFill>
-                    <a:blip r:embed="rId11" cstate="print">
+                    <a:blip r:embed="rId15" cstate="print">
                       <a:extLst>
                         <a:ext uri="{28A0092B-C50C-407E-A947-70E740481C1C}">
                           <a14:useLocalDpi xmlns:a14="http://schemas.microsoft.com/office/drawing/2010/main" val="0"/>
@@ -1905,10 +1987,7 @@
     </w:p>
     <w:p>
       <w:r>
-        <w:t xml:space="preserve">Above is an example of </w:t>
-      </w:r>
-      <w:r>
-        <w:t>users can comment other user’s posts and upvote it if they like it.</w:t>
+        <w:t>Above is an example of users can comment other user’s posts and upvote it if they like it.</w:t>
       </w:r>
     </w:p>
     <w:p/>
@@ -1922,26 +2001,48 @@
     <w:p>
       <w:pPr>
         <w:rPr>
-          <w:u w:val="single"/>
-        </w:rPr>
-      </w:pPr>
-      <w:r>
-        <w:rPr>
-          <w:rFonts w:ascii="Times New Roman" w:hAnsi="Times New Roman" w:cs="Times New Roman"/>
-          <w:b/>
-          <w:bCs/>
-          <w:u w:val="single"/>
-        </w:rPr>
-        <w:t xml:space="preserve">  Page of </w:t>
-      </w:r>
-      <w:r>
-        <w:rPr>
-          <w:rFonts w:ascii="Times New Roman" w:hAnsi="Times New Roman" w:cs="Times New Roman"/>
-          <w:b/>
-          <w:bCs/>
-          <w:u w:val="single"/>
-        </w:rPr>
-        <w:t>Submissions</w:t>
+          <w:rFonts w:ascii="Times New Roman" w:hAnsi="Times New Roman" w:cs="Times New Roman"/>
+          <w:b/>
+          <w:bCs/>
+          <w:u w:val="single"/>
+        </w:rPr>
+      </w:pPr>
+    </w:p>
+    <w:p>
+      <w:pPr>
+        <w:rPr>
+          <w:rFonts w:ascii="Times New Roman" w:hAnsi="Times New Roman" w:cs="Times New Roman"/>
+          <w:b/>
+          <w:bCs/>
+          <w:u w:val="single"/>
+        </w:rPr>
+      </w:pPr>
+    </w:p>
+    <w:p>
+      <w:pPr>
+        <w:rPr>
+          <w:rFonts w:ascii="Times New Roman" w:hAnsi="Times New Roman" w:cs="Times New Roman"/>
+          <w:b/>
+          <w:bCs/>
+          <w:u w:val="single"/>
+        </w:rPr>
+      </w:pPr>
+    </w:p>
+    <w:p>
+      <w:pPr>
+        <w:rPr>
+          <w:u w:val="single"/>
+        </w:rPr>
+      </w:pPr>
+      <w:r>
+        <w:rPr>
+          <w:rFonts w:ascii="Times New Roman" w:hAnsi="Times New Roman" w:cs="Times New Roman"/>
+          <w:b/>
+          <w:bCs/>
+          <w:u w:val="single"/>
+        </w:rPr>
+        <w:lastRenderedPageBreak/>
+        <w:t xml:space="preserve">  Page of Submissions</w:t>
       </w:r>
       <w:r>
         <w:rPr>
@@ -1963,14 +2064,11 @@
         <w:t xml:space="preserve"> </w:t>
       </w:r>
     </w:p>
-    <w:p/>
-    <w:p/>
     <w:p>
       <w:r>
         <w:rPr>
           <w:noProof/>
         </w:rPr>
-        <w:lastRenderedPageBreak/>
         <w:drawing>
           <wp:inline distT="0" distB="0" distL="0" distR="0" wp14:anchorId="0C5C480F" wp14:editId="448DCB4E">
             <wp:extent cx="5943600" cy="2457450"/>
@@ -1989,7 +2087,7 @@
                     </pic:cNvPicPr>
                   </pic:nvPicPr>
                   <pic:blipFill>
-                    <a:blip r:embed="rId12" cstate="print">
+                    <a:blip r:embed="rId16" cstate="print">
                       <a:extLst>
                         <a:ext uri="{28A0092B-C50C-407E-A947-70E740481C1C}">
                           <a14:useLocalDpi xmlns:a14="http://schemas.microsoft.com/office/drawing/2010/main" val="0"/>
@@ -2042,7 +2140,21 @@
           <w:bCs/>
           <w:color w:val="FF0000"/>
         </w:rPr>
-        <w:t xml:space="preserve">Add Submission </w:t>
+        <w:t>Add Submission</w:t>
+      </w:r>
+      <w:r>
+        <w:rPr>
+          <w:b/>
+          <w:bCs/>
+        </w:rPr>
+        <w:t xml:space="preserve"> </w:t>
+      </w:r>
+      <w:r>
+        <w:rPr>
+          <w:b/>
+          <w:bCs/>
+        </w:rPr>
+        <w:t xml:space="preserve">button </w:t>
       </w:r>
       <w:r>
         <w:rPr>
@@ -2060,12 +2172,67 @@
       </w:r>
       <w:r>
         <w:t xml:space="preserve"> through filling information of plants on the submission form.</w:t>
+      </w:r>
+      <w:r>
+        <w:t xml:space="preserve">  (here is an example of submission form)</w:t>
+      </w:r>
+    </w:p>
+    <w:p/>
+    <w:p>
+      <w:r>
+        <w:rPr>
+          <w:noProof/>
+        </w:rPr>
+        <w:drawing>
+          <wp:inline distT="0" distB="0" distL="0" distR="0" wp14:anchorId="7436B63B" wp14:editId="1562132A">
+            <wp:extent cx="5943600" cy="2714625"/>
+            <wp:effectExtent l="0" t="0" r="0" b="9525"/>
+            <wp:docPr id="11" name="Picture 3"/>
+            <wp:cNvGraphicFramePr/>
+            <a:graphic xmlns:a="http://schemas.openxmlformats.org/drawingml/2006/main">
+              <a:graphicData uri="http://schemas.openxmlformats.org/drawingml/2006/picture">
+                <pic:pic xmlns:pic="http://schemas.openxmlformats.org/drawingml/2006/picture">
+                  <pic:nvPicPr>
+                    <pic:cNvPr id="3" name="Picture 3"/>
+                    <pic:cNvPicPr/>
+                  </pic:nvPicPr>
+                  <pic:blipFill>
+                    <a:blip r:embed="rId17" cstate="print">
+                      <a:extLst>
+                        <a:ext uri="{28A0092B-C50C-407E-A947-70E740481C1C}">
+                          <a14:useLocalDpi xmlns:a14="http://schemas.microsoft.com/office/drawing/2010/main" val="0"/>
+                        </a:ext>
+                      </a:extLst>
+                    </a:blip>
+                    <a:srcRect/>
+                    <a:stretch>
+                      <a:fillRect/>
+                    </a:stretch>
+                  </pic:blipFill>
+                  <pic:spPr bwMode="auto">
+                    <a:xfrm>
+                      <a:off x="0" y="0"/>
+                      <a:ext cx="5943600" cy="2714625"/>
+                    </a:xfrm>
+                    <a:prstGeom prst="rect">
+                      <a:avLst/>
+                    </a:prstGeom>
+                    <a:noFill/>
+                    <a:ln>
+                      <a:noFill/>
+                    </a:ln>
+                  </pic:spPr>
+                </pic:pic>
+              </a:graphicData>
+            </a:graphic>
+          </wp:inline>
+        </w:drawing>
       </w:r>
     </w:p>
     <w:p/>
     <w:p/>
     <w:p>
-      <w:r>
+      <w:pPr>
         <w:rPr>
           <w:rFonts w:ascii="Times New Roman" w:hAnsi="Times New Roman" w:cs="Times New Roman"/>
           <w:b/>
@@ -2074,9 +2241,10 @@
           <w:szCs w:val="28"/>
           <w:u w:val="single"/>
         </w:rPr>
-        <w:t xml:space="preserve">Step </w:t>
-      </w:r>
-      <w:r>
+      </w:pPr>
+    </w:p>
+    <w:p>
+      <w:pPr>
         <w:rPr>
           <w:rFonts w:ascii="Times New Roman" w:hAnsi="Times New Roman" w:cs="Times New Roman"/>
           <w:b/>
@@ -2085,7 +2253,43 @@
           <w:szCs w:val="28"/>
           <w:u w:val="single"/>
         </w:rPr>
-        <w:t>3 (last instruction of using “</w:t>
+      </w:pPr>
+    </w:p>
+    <w:p>
+      <w:pPr>
+        <w:rPr>
+          <w:rFonts w:ascii="Times New Roman" w:hAnsi="Times New Roman" w:cs="Times New Roman"/>
+          <w:b/>
+          <w:bCs/>
+          <w:sz w:val="28"/>
+          <w:szCs w:val="28"/>
+          <w:u w:val="single"/>
+        </w:rPr>
+      </w:pPr>
+    </w:p>
+    <w:p>
+      <w:pPr>
+        <w:rPr>
+          <w:rFonts w:ascii="Times New Roman" w:hAnsi="Times New Roman" w:cs="Times New Roman"/>
+          <w:b/>
+          <w:bCs/>
+          <w:sz w:val="28"/>
+          <w:szCs w:val="28"/>
+          <w:u w:val="single"/>
+        </w:rPr>
+      </w:pPr>
+    </w:p>
+    <w:p>
+      <w:r>
+        <w:rPr>
+          <w:rFonts w:ascii="Times New Roman" w:hAnsi="Times New Roman" w:cs="Times New Roman"/>
+          <w:b/>
+          <w:bCs/>
+          <w:sz w:val="28"/>
+          <w:szCs w:val="28"/>
+          <w:u w:val="single"/>
+        </w:rPr>
+        <w:t>Step 3 (last instruction of using “</w:t>
       </w:r>
       <w:proofErr w:type="spellStart"/>
       <w:r>
@@ -2165,7 +2369,7 @@
                     </pic:cNvPicPr>
                   </pic:nvPicPr>
                   <pic:blipFill>
-                    <a:blip r:embed="rId13" cstate="print">
+                    <a:blip r:embed="rId18" cstate="print">
                       <a:extLst>
                         <a:ext uri="{28A0092B-C50C-407E-A947-70E740481C1C}">
                           <a14:useLocalDpi xmlns:a14="http://schemas.microsoft.com/office/drawing/2010/main" val="0"/>
@@ -2259,6 +2463,56 @@
     </w:sectPr>
   </w:body>
 </w:document>
+</file>
+
+<file path=word/endnotes.xml><?xml version="1.0" encoding="utf-8"?>
+<w:endnotes xmlns:wpc="http://schemas.microsoft.com/office/word/2010/wordprocessingCanvas" xmlns:cx="http://schemas.microsoft.com/office/drawing/2014/chartex" xmlns:cx1="http://schemas.microsoft.com/office/drawing/2015/9/8/chartex" xmlns:cx2="http://schemas.microsoft.com/office/drawing/2015/10/21/chartex" xmlns:cx3="http://schemas.microsoft.com/office/drawing/2016/5/9/chartex" xmlns:cx4="http://schemas.microsoft.com/office/drawing/2016/5/10/chartex" xmlns:cx5="http://schemas.microsoft.com/office/drawing/2016/5/11/chartex" xmlns:cx6="http://schemas.microsoft.com/office/drawing/2016/5/12/chartex" xmlns:cx7="http://schemas.microsoft.com/office/drawing/2016/5/13/chartex" xmlns:cx8="http://schemas.microsoft.com/office/drawing/2016/5/14/chartex" xmlns:mc="http://schemas.openxmlformats.org/markup-compatibility/2006" xmlns:aink="http://schemas.microsoft.com/office/drawing/2016/ink" xmlns:am3d="http://schemas.microsoft.com/office/drawing/2017/model3d" xmlns:o="urn:schemas-microsoft-com:office:office" xmlns:r="http://schemas.openxmlformats.org/officeDocument/2006/relationships" xmlns:m="http://schemas.openxmlformats.org/officeDocument/2006/math" xmlns:v="urn:schemas-microsoft-com:vml" xmlns:wp14="http://schemas.microsoft.com/office/word/2010/wordprocessingDrawing" xmlns:wp="http://schemas.openxmlformats.org/drawingml/2006/wordprocessingDrawing" xmlns:w10="urn:schemas-microsoft-com:office:word" xmlns:w="http://schemas.openxmlformats.org/wordprocessingml/2006/main" xmlns:w14="http://schemas.microsoft.com/office/word/2010/wordml" xmlns:w15="http://schemas.microsoft.com/office/word/2012/wordml" xmlns:w16cid="http://schemas.microsoft.com/office/word/2016/wordml/cid" xmlns:w16se="http://schemas.microsoft.com/office/word/2015/wordml/symex" xmlns:wpg="http://schemas.microsoft.com/office/word/2010/wordprocessingGroup" xmlns:wpi="http://schemas.microsoft.com/office/word/2010/wordprocessingInk" xmlns:wne="http://schemas.microsoft.com/office/word/2006/wordml" xmlns:wps="http://schemas.microsoft.com/office/word/2010/wordprocessingShape" mc:Ignorable="w14 w15 w16se w16cid wp14">
+  <w:endnote w:type="separator" w:id="-1">
+    <w:p>
+      <w:pPr>
+        <w:spacing w:after="0" w:line="240" w:lineRule="auto"/>
+      </w:pPr>
+      <w:r>
+        <w:separator/>
+      </w:r>
+    </w:p>
+  </w:endnote>
+  <w:endnote w:type="continuationSeparator" w:id="0">
+    <w:p>
+      <w:pPr>
+        <w:spacing w:after="0" w:line="240" w:lineRule="auto"/>
+      </w:pPr>
+      <w:r>
+        <w:continuationSeparator/>
+      </w:r>
+    </w:p>
+  </w:endnote>
+</w:endnotes>
+</file>
+
+<file path=word/footnotes.xml><?xml version="1.0" encoding="utf-8"?>
+<w:footnotes xmlns:wpc="http://schemas.microsoft.com/office/word/2010/wordprocessingCanvas" xmlns:cx="http://schemas.microsoft.com/office/drawing/2014/chartex" xmlns:cx1="http://schemas.microsoft.com/office/drawing/2015/9/8/chartex" xmlns:cx2="http://schemas.microsoft.com/office/drawing/2015/10/21/chartex" xmlns:cx3="http://schemas.microsoft.com/office/drawing/2016/5/9/chartex" xmlns:cx4="http://schemas.microsoft.com/office/drawing/2016/5/10/chartex" xmlns:cx5="http://schemas.microsoft.com/office/drawing/2016/5/11/chartex" xmlns:cx6="http://schemas.microsoft.com/office/drawing/2016/5/12/chartex" xmlns:cx7="http://schemas.microsoft.com/office/drawing/2016/5/13/chartex" xmlns:cx8="http://schemas.microsoft.com/office/drawing/2016/5/14/chartex" xmlns:mc="http://schemas.openxmlformats.org/markup-compatibility/2006" xmlns:aink="http://schemas.microsoft.com/office/drawing/2016/ink" xmlns:am3d="http://schemas.microsoft.com/office/drawing/2017/model3d" xmlns:o="urn:schemas-microsoft-com:office:office" xmlns:r="http://schemas.openxmlformats.org/officeDocument/2006/relationships" xmlns:m="http://schemas.openxmlformats.org/officeDocument/2006/math" xmlns:v="urn:schemas-microsoft-com:vml" xmlns:wp14="http://schemas.microsoft.com/office/word/2010/wordprocessingDrawing" xmlns:wp="http://schemas.openxmlformats.org/drawingml/2006/wordprocessingDrawing" xmlns:w10="urn:schemas-microsoft-com:office:word" xmlns:w="http://schemas.openxmlformats.org/wordprocessingml/2006/main" xmlns:w14="http://schemas.microsoft.com/office/word/2010/wordml" xmlns:w15="http://schemas.microsoft.com/office/word/2012/wordml" xmlns:w16cid="http://schemas.microsoft.com/office/word/2016/wordml/cid" xmlns:w16se="http://schemas.microsoft.com/office/word/2015/wordml/symex" xmlns:wpg="http://schemas.microsoft.com/office/word/2010/wordprocessingGroup" xmlns:wpi="http://schemas.microsoft.com/office/word/2010/wordprocessingInk" xmlns:wne="http://schemas.microsoft.com/office/word/2006/wordml" xmlns:wps="http://schemas.microsoft.com/office/word/2010/wordprocessingShape" mc:Ignorable="w14 w15 w16se w16cid wp14">
+  <w:footnote w:type="separator" w:id="-1">
+    <w:p>
+      <w:pPr>
+        <w:spacing w:after="0" w:line="240" w:lineRule="auto"/>
+      </w:pPr>
+      <w:r>
+        <w:separator/>
+      </w:r>
+    </w:p>
+  </w:footnote>
+  <w:footnote w:type="continuationSeparator" w:id="0">
+    <w:p>
+      <w:pPr>
+        <w:spacing w:after="0" w:line="240" w:lineRule="auto"/>
+      </w:pPr>
+      <w:r>
+        <w:continuationSeparator/>
+      </w:r>
+    </w:p>
+  </w:footnote>
+</w:footnotes>
 </file>
 
 <file path=word/numbering.xml><?xml version="1.0" encoding="utf-8"?>
@@ -3140,6 +3394,50 @@
       <w:contextualSpacing/>
     </w:pPr>
   </w:style>
+  <w:style w:type="paragraph" w:styleId="a4">
+    <w:name w:val="header"/>
+    <w:basedOn w:val="a"/>
+    <w:link w:val="a5"/>
+    <w:uiPriority w:val="99"/>
+    <w:unhideWhenUsed/>
+    <w:rsid w:val="008B6769"/>
+    <w:pPr>
+      <w:tabs>
+        <w:tab w:val="center" w:pos="4513"/>
+        <w:tab w:val="right" w:pos="9026"/>
+      </w:tabs>
+      <w:spacing w:after="0" w:line="240" w:lineRule="auto"/>
+    </w:pPr>
+  </w:style>
+  <w:style w:type="character" w:customStyle="1" w:styleId="a5">
+    <w:name w:val="页眉 字符"/>
+    <w:basedOn w:val="a0"/>
+    <w:link w:val="a4"/>
+    <w:uiPriority w:val="99"/>
+    <w:rsid w:val="008B6769"/>
+  </w:style>
+  <w:style w:type="paragraph" w:styleId="a6">
+    <w:name w:val="footer"/>
+    <w:basedOn w:val="a"/>
+    <w:link w:val="a7"/>
+    <w:uiPriority w:val="99"/>
+    <w:unhideWhenUsed/>
+    <w:rsid w:val="008B6769"/>
+    <w:pPr>
+      <w:tabs>
+        <w:tab w:val="center" w:pos="4513"/>
+        <w:tab w:val="right" w:pos="9026"/>
+      </w:tabs>
+      <w:spacing w:after="0" w:line="240" w:lineRule="auto"/>
+    </w:pPr>
+  </w:style>
+  <w:style w:type="character" w:customStyle="1" w:styleId="a7">
+    <w:name w:val="页脚 字符"/>
+    <w:basedOn w:val="a0"/>
+    <w:link w:val="a6"/>
+    <w:uiPriority w:val="99"/>
+    <w:rsid w:val="008B6769"/>
+  </w:style>
 </w:styles>
 </file>
 
@@ -3443,7 +3741,7 @@
 </file>
 
 <file path=customXml/itemProps1.xml><?xml version="1.0" encoding="utf-8"?>
-<ds:datastoreItem xmlns:ds="http://schemas.openxmlformats.org/officeDocument/2006/customXml" ds:itemID="{A7E64A34-B4F6-4A43-9B2B-153BE0CABBEB}">
+<ds:datastoreItem xmlns:ds="http://schemas.openxmlformats.org/officeDocument/2006/customXml" ds:itemID="{72528E29-C91D-4645-B68E-7EFEC7AC7A34}">
   <ds:schemaRefs>
     <ds:schemaRef ds:uri="http://schemas.openxmlformats.org/officeDocument/2006/bibliography"/>
   </ds:schemaRefs>

</xml_diff>